<commit_message>
Updated HW based on requested changes
</commit_message>
<xml_diff>
--- a/Desktop/DB_HW_AnAuctionHouse/DB_HW_AnAuctionHouse.docx
+++ b/Desktop/DB_HW_AnAuctionHouse/DB_HW_AnAuctionHouse.docx
@@ -5,9 +5,6 @@
     <w:p>
       <w:pPr>
         <w:pStyle w:val="BodyText"/>
-        <w:rPr>
-          <w:lang w:val="ru-RU"/>
-        </w:rPr>
       </w:pPr>
     </w:p>
     <w:p>
@@ -1838,10 +1835,10 @@
           <w:noProof/>
         </w:rPr>
         <w:drawing>
-          <wp:inline distT="0" distB="0" distL="0" distR="0" wp14:anchorId="63BAE1A0" wp14:editId="65C52F9A">
-            <wp:extent cx="5930900" cy="4686300"/>
-            <wp:effectExtent l="0" t="0" r="0" b="0"/>
-            <wp:docPr id="2025892774" name="Picture 4"/>
+          <wp:inline distT="0" distB="0" distL="0" distR="0" wp14:anchorId="0659E916" wp14:editId="77363AAD">
+            <wp:extent cx="5941695" cy="4926965"/>
+            <wp:effectExtent l="0" t="0" r="1905" b="6985"/>
+            <wp:docPr id="1856441567" name="Picture 4"/>
             <wp:cNvGraphicFramePr>
               <a:graphicFrameLocks xmlns:a="http://schemas.openxmlformats.org/drawingml/2006/main" noChangeAspect="1"/>
             </wp:cNvGraphicFramePr>
@@ -1870,7 +1867,7 @@
                   <pic:spPr bwMode="auto">
                     <a:xfrm>
                       <a:off x="0" y="0"/>
-                      <a:ext cx="5930900" cy="4686300"/>
+                      <a:ext cx="5941695" cy="4926965"/>
                     </a:xfrm>
                     <a:prstGeom prst="rect">
                       <a:avLst/>
@@ -2118,11 +2115,9 @@
             <w:pPr>
               <w:pStyle w:val="BodyText"/>
             </w:pPr>
-            <w:proofErr w:type="spellStart"/>
             <w:r>
               <w:t>seller_id</w:t>
             </w:r>
-            <w:proofErr w:type="spellEnd"/>
           </w:p>
         </w:tc>
         <w:tc>
@@ -2236,11 +2231,9 @@
             <w:pPr>
               <w:pStyle w:val="BodyText"/>
             </w:pPr>
-            <w:proofErr w:type="spellStart"/>
             <w:r>
               <w:t>contact_info</w:t>
             </w:r>
-            <w:proofErr w:type="spellEnd"/>
           </w:p>
         </w:tc>
         <w:tc>
@@ -2309,23 +2302,27 @@
             <w:pPr>
               <w:pStyle w:val="BodyText"/>
             </w:pPr>
-            <w:proofErr w:type="spellStart"/>
-            <w:r>
-              <w:t>address_id</w:t>
-            </w:r>
-            <w:proofErr w:type="spellEnd"/>
-          </w:p>
-        </w:tc>
-        <w:tc>
-          <w:tcPr>
-            <w:tcW w:w="2302" w:type="dxa"/>
-          </w:tcPr>
-          <w:p>
-            <w:pPr>
-              <w:pStyle w:val="BodyText"/>
-            </w:pPr>
-            <w:r>
-              <w:t>References Addresses table, FK</w:t>
+            <w:r>
+              <w:t>seller_address_id</w:t>
+            </w:r>
+          </w:p>
+        </w:tc>
+        <w:tc>
+          <w:tcPr>
+            <w:tcW w:w="2302" w:type="dxa"/>
+          </w:tcPr>
+          <w:p>
+            <w:pPr>
+              <w:pStyle w:val="BodyText"/>
+            </w:pPr>
+            <w:r>
+              <w:t xml:space="preserve">References </w:t>
+            </w:r>
+            <w:r>
+              <w:t>Seller_</w:t>
+            </w:r>
+            <w:r>
+              <w:t>Addresses table, FK</w:t>
             </w:r>
           </w:p>
         </w:tc>
@@ -2366,11 +2363,9 @@
             <w:pPr>
               <w:pStyle w:val="BodyText"/>
             </w:pPr>
-            <w:proofErr w:type="spellStart"/>
             <w:r>
               <w:t>seller_type</w:t>
             </w:r>
-            <w:proofErr w:type="spellEnd"/>
           </w:p>
         </w:tc>
         <w:tc>
@@ -2417,7 +2412,19 @@
         <w:pStyle w:val="BodyText"/>
       </w:pPr>
       <w:r>
-        <w:t>Sellers to Addresses, One-to-One Relationship (A seller has one address)</w:t>
+        <w:t xml:space="preserve">Sellers to </w:t>
+      </w:r>
+      <w:r>
+        <w:t>Seller_</w:t>
+      </w:r>
+      <w:r>
+        <w:t>Addresses, One-to-</w:t>
+      </w:r>
+      <w:r>
+        <w:t>Many</w:t>
+      </w:r>
+      <w:r>
+        <w:t xml:space="preserve"> Relationship</w:t>
       </w:r>
     </w:p>
     <w:p>
@@ -2454,19 +2461,19 @@
         <w:tblLook w:val="0000" w:firstRow="0" w:lastRow="0" w:firstColumn="0" w:lastColumn="0" w:noHBand="0" w:noVBand="0"/>
       </w:tblPr>
       <w:tblGrid>
-        <w:gridCol w:w="1636"/>
-        <w:gridCol w:w="1636"/>
-        <w:gridCol w:w="1934"/>
-        <w:gridCol w:w="1338"/>
-        <w:gridCol w:w="1636"/>
+        <w:gridCol w:w="1839"/>
+        <w:gridCol w:w="1839"/>
+        <w:gridCol w:w="2175"/>
+        <w:gridCol w:w="1504"/>
+        <w:gridCol w:w="1839"/>
       </w:tblGrid>
       <w:tr>
         <w:trPr>
-          <w:trHeight w:val="433"/>
+          <w:trHeight w:val="474"/>
         </w:trPr>
         <w:tc>
           <w:tcPr>
-            <w:tcW w:w="1636" w:type="dxa"/>
+            <w:tcW w:w="1839" w:type="dxa"/>
             <w:shd w:val="clear" w:color="auto" w:fill="76CDD8"/>
           </w:tcPr>
           <w:p>
@@ -2481,7 +2488,6 @@
                 <w:szCs w:val="18"/>
               </w:rPr>
             </w:pPr>
-            <w:proofErr w:type="spellStart"/>
             <w:r>
               <w:rPr>
                 <w:color w:val="FFFFFF" w:themeColor="background1"/>
@@ -2490,7 +2496,6 @@
               </w:rPr>
               <w:t>seller_id</w:t>
             </w:r>
-            <w:proofErr w:type="spellEnd"/>
           </w:p>
           <w:p>
             <w:pPr>
@@ -2500,7 +2505,7 @@
         </w:tc>
         <w:tc>
           <w:tcPr>
-            <w:tcW w:w="1636" w:type="dxa"/>
+            <w:tcW w:w="1839" w:type="dxa"/>
             <w:shd w:val="clear" w:color="auto" w:fill="76CDD8"/>
           </w:tcPr>
           <w:p>
@@ -2527,7 +2532,7 @@
         </w:tc>
         <w:tc>
           <w:tcPr>
-            <w:tcW w:w="1934" w:type="dxa"/>
+            <w:tcW w:w="2175" w:type="dxa"/>
             <w:shd w:val="clear" w:color="auto" w:fill="76CDD8"/>
           </w:tcPr>
           <w:p>
@@ -2542,7 +2547,6 @@
                 <w:szCs w:val="18"/>
               </w:rPr>
             </w:pPr>
-            <w:proofErr w:type="spellStart"/>
             <w:r>
               <w:rPr>
                 <w:color w:val="FFFFFF" w:themeColor="background1"/>
@@ -2551,12 +2555,11 @@
               </w:rPr>
               <w:t>contact_info</w:t>
             </w:r>
-            <w:proofErr w:type="spellEnd"/>
-          </w:p>
-        </w:tc>
-        <w:tc>
-          <w:tcPr>
-            <w:tcW w:w="1338" w:type="dxa"/>
+          </w:p>
+        </w:tc>
+        <w:tc>
+          <w:tcPr>
+            <w:tcW w:w="1504" w:type="dxa"/>
             <w:shd w:val="clear" w:color="auto" w:fill="76CDD8"/>
           </w:tcPr>
           <w:p>
@@ -2571,21 +2574,19 @@
                 <w:szCs w:val="18"/>
               </w:rPr>
             </w:pPr>
-            <w:proofErr w:type="spellStart"/>
-            <w:r>
-              <w:rPr>
-                <w:color w:val="FFFFFF" w:themeColor="background1"/>
-                <w:sz w:val="18"/>
-                <w:szCs w:val="18"/>
-              </w:rPr>
-              <w:t>address_id</w:t>
-            </w:r>
-            <w:proofErr w:type="spellEnd"/>
-          </w:p>
-        </w:tc>
-        <w:tc>
-          <w:tcPr>
-            <w:tcW w:w="1636" w:type="dxa"/>
+            <w:r>
+              <w:rPr>
+                <w:color w:val="FFFFFF" w:themeColor="background1"/>
+                <w:sz w:val="18"/>
+                <w:szCs w:val="18"/>
+              </w:rPr>
+              <w:t>seller_address_id</w:t>
+            </w:r>
+          </w:p>
+        </w:tc>
+        <w:tc>
+          <w:tcPr>
+            <w:tcW w:w="1839" w:type="dxa"/>
             <w:shd w:val="clear" w:color="auto" w:fill="76CDD8"/>
           </w:tcPr>
           <w:p>
@@ -2600,7 +2601,6 @@
                 <w:szCs w:val="18"/>
               </w:rPr>
             </w:pPr>
-            <w:proofErr w:type="spellStart"/>
             <w:r>
               <w:rPr>
                 <w:color w:val="FFFFFF" w:themeColor="background1"/>
@@ -2609,17 +2609,16 @@
               </w:rPr>
               <w:t>seller_type</w:t>
             </w:r>
-            <w:proofErr w:type="spellEnd"/>
           </w:p>
         </w:tc>
       </w:tr>
       <w:tr>
         <w:trPr>
-          <w:trHeight w:val="641"/>
+          <w:trHeight w:val="703"/>
         </w:trPr>
         <w:tc>
           <w:tcPr>
-            <w:tcW w:w="1636" w:type="dxa"/>
+            <w:tcW w:w="1839" w:type="dxa"/>
           </w:tcPr>
           <w:p>
             <w:pPr>
@@ -2632,7 +2631,7 @@
         </w:tc>
         <w:tc>
           <w:tcPr>
-            <w:tcW w:w="1636" w:type="dxa"/>
+            <w:tcW w:w="1839" w:type="dxa"/>
           </w:tcPr>
           <w:p>
             <w:pPr>
@@ -2648,7 +2647,7 @@
         </w:tc>
         <w:tc>
           <w:tcPr>
-            <w:tcW w:w="1934" w:type="dxa"/>
+            <w:tcW w:w="2175" w:type="dxa"/>
           </w:tcPr>
           <w:p>
             <w:pPr>
@@ -2667,7 +2666,7 @@
         </w:tc>
         <w:tc>
           <w:tcPr>
-            <w:tcW w:w="1338" w:type="dxa"/>
+            <w:tcW w:w="1504" w:type="dxa"/>
           </w:tcPr>
           <w:p>
             <w:pPr>
@@ -2680,7 +2679,7 @@
         </w:tc>
         <w:tc>
           <w:tcPr>
-            <w:tcW w:w="1636" w:type="dxa"/>
+            <w:tcW w:w="1839" w:type="dxa"/>
           </w:tcPr>
           <w:p>
             <w:pPr>
@@ -2694,11 +2693,11 @@
       </w:tr>
       <w:tr>
         <w:trPr>
-          <w:trHeight w:val="641"/>
+          <w:trHeight w:val="703"/>
         </w:trPr>
         <w:tc>
           <w:tcPr>
-            <w:tcW w:w="1636" w:type="dxa"/>
+            <w:tcW w:w="1839" w:type="dxa"/>
           </w:tcPr>
           <w:p>
             <w:pPr>
@@ -2717,7 +2716,7 @@
         </w:tc>
         <w:tc>
           <w:tcPr>
-            <w:tcW w:w="1636" w:type="dxa"/>
+            <w:tcW w:w="1839" w:type="dxa"/>
           </w:tcPr>
           <w:p>
             <w:pPr>
@@ -2730,7 +2729,7 @@
         </w:tc>
         <w:tc>
           <w:tcPr>
-            <w:tcW w:w="1934" w:type="dxa"/>
+            <w:tcW w:w="2175" w:type="dxa"/>
           </w:tcPr>
           <w:p>
             <w:pPr>
@@ -2743,7 +2742,7 @@
         </w:tc>
         <w:tc>
           <w:tcPr>
-            <w:tcW w:w="1338" w:type="dxa"/>
+            <w:tcW w:w="1504" w:type="dxa"/>
           </w:tcPr>
           <w:p>
             <w:pPr>
@@ -2756,7 +2755,7 @@
         </w:tc>
         <w:tc>
           <w:tcPr>
-            <w:tcW w:w="1636" w:type="dxa"/>
+            <w:tcW w:w="1839" w:type="dxa"/>
           </w:tcPr>
           <w:p>
             <w:pPr>
@@ -2977,11 +2976,9 @@
             <w:pPr>
               <w:pStyle w:val="BodyText"/>
             </w:pPr>
-            <w:proofErr w:type="spellStart"/>
             <w:r>
               <w:t>buyer_id</w:t>
             </w:r>
-            <w:proofErr w:type="spellEnd"/>
           </w:p>
         </w:tc>
         <w:tc>
@@ -3104,11 +3101,9 @@
             <w:pPr>
               <w:pStyle w:val="BodyText"/>
             </w:pPr>
-            <w:proofErr w:type="spellStart"/>
             <w:r>
               <w:t>contact_info</w:t>
             </w:r>
-            <w:proofErr w:type="spellEnd"/>
           </w:p>
         </w:tc>
         <w:tc>
@@ -3174,23 +3169,30 @@
             <w:pPr>
               <w:pStyle w:val="BodyText"/>
             </w:pPr>
-            <w:proofErr w:type="spellStart"/>
-            <w:r>
-              <w:t>address_id</w:t>
-            </w:r>
-            <w:proofErr w:type="spellEnd"/>
-          </w:p>
-        </w:tc>
-        <w:tc>
-          <w:tcPr>
-            <w:tcW w:w="2302" w:type="dxa"/>
-          </w:tcPr>
-          <w:p>
-            <w:pPr>
-              <w:pStyle w:val="BodyText"/>
-            </w:pPr>
-            <w:r>
-              <w:t>References Addresses table, FK</w:t>
+            <w:r>
+              <w:t>buyer_a</w:t>
+            </w:r>
+            <w:r>
+              <w:t>ddress_id</w:t>
+            </w:r>
+          </w:p>
+        </w:tc>
+        <w:tc>
+          <w:tcPr>
+            <w:tcW w:w="2302" w:type="dxa"/>
+          </w:tcPr>
+          <w:p>
+            <w:pPr>
+              <w:pStyle w:val="BodyText"/>
+            </w:pPr>
+            <w:r>
+              <w:t xml:space="preserve">References </w:t>
+            </w:r>
+            <w:r>
+              <w:t>Buyer_</w:t>
+            </w:r>
+            <w:r>
+              <w:t>Addresses table, FK</w:t>
             </w:r>
           </w:p>
         </w:tc>
@@ -3231,11 +3233,9 @@
             <w:pPr>
               <w:pStyle w:val="BodyText"/>
             </w:pPr>
-            <w:proofErr w:type="spellStart"/>
             <w:r>
               <w:t>buyer_type</w:t>
             </w:r>
-            <w:proofErr w:type="spellEnd"/>
           </w:p>
         </w:tc>
         <w:tc>
@@ -3288,7 +3288,19 @@
         <w:pStyle w:val="BodyText"/>
       </w:pPr>
       <w:r>
-        <w:t>Buyers to Addresses, One-to-One Relationship (A buyer has one address)</w:t>
+        <w:t xml:space="preserve">Buyers to </w:t>
+      </w:r>
+      <w:r>
+        <w:t>Buyer_</w:t>
+      </w:r>
+      <w:r>
+        <w:t>Addresses, One-to-</w:t>
+      </w:r>
+      <w:r>
+        <w:t>Many</w:t>
+      </w:r>
+      <w:r>
+        <w:t xml:space="preserve"> Relationship</w:t>
       </w:r>
     </w:p>
     <w:p>
@@ -3325,19 +3337,19 @@
         <w:tblLook w:val="0000" w:firstRow="0" w:lastRow="0" w:firstColumn="0" w:lastColumn="0" w:noHBand="0" w:noVBand="0"/>
       </w:tblPr>
       <w:tblGrid>
-        <w:gridCol w:w="1636"/>
-        <w:gridCol w:w="1636"/>
-        <w:gridCol w:w="1934"/>
-        <w:gridCol w:w="1338"/>
-        <w:gridCol w:w="1636"/>
+        <w:gridCol w:w="1889"/>
+        <w:gridCol w:w="1889"/>
+        <w:gridCol w:w="2234"/>
+        <w:gridCol w:w="1544"/>
+        <w:gridCol w:w="1889"/>
       </w:tblGrid>
       <w:tr>
         <w:trPr>
-          <w:trHeight w:val="433"/>
+          <w:trHeight w:val="1083"/>
         </w:trPr>
         <w:tc>
           <w:tcPr>
-            <w:tcW w:w="1636" w:type="dxa"/>
+            <w:tcW w:w="1889" w:type="dxa"/>
             <w:shd w:val="clear" w:color="auto" w:fill="76CDD8"/>
           </w:tcPr>
           <w:p>
@@ -3352,13 +3364,13 @@
                 <w:szCs w:val="18"/>
               </w:rPr>
             </w:pPr>
-            <w:proofErr w:type="spellStart"/>
-            <w:r>
-              <w:rPr>
-                <w:color w:val="FFFFFF" w:themeColor="background1"/>
-                <w:sz w:val="18"/>
-                <w:szCs w:val="18"/>
-              </w:rPr>
+            <w:r>
+              <w:rPr>
+                <w:color w:val="FFFFFF" w:themeColor="background1"/>
+                <w:sz w:val="18"/>
+                <w:szCs w:val="18"/>
+              </w:rPr>
+              <w:lastRenderedPageBreak/>
               <w:t>buyer</w:t>
             </w:r>
             <w:r>
@@ -3369,7 +3381,6 @@
               </w:rPr>
               <w:t>_id</w:t>
             </w:r>
-            <w:proofErr w:type="spellEnd"/>
           </w:p>
           <w:p>
             <w:pPr>
@@ -3379,7 +3390,7 @@
         </w:tc>
         <w:tc>
           <w:tcPr>
-            <w:tcW w:w="1636" w:type="dxa"/>
+            <w:tcW w:w="1889" w:type="dxa"/>
             <w:shd w:val="clear" w:color="auto" w:fill="76CDD8"/>
           </w:tcPr>
           <w:p>
@@ -3406,7 +3417,7 @@
         </w:tc>
         <w:tc>
           <w:tcPr>
-            <w:tcW w:w="1934" w:type="dxa"/>
+            <w:tcW w:w="2234" w:type="dxa"/>
             <w:shd w:val="clear" w:color="auto" w:fill="76CDD8"/>
           </w:tcPr>
           <w:p>
@@ -3421,7 +3432,6 @@
                 <w:szCs w:val="18"/>
               </w:rPr>
             </w:pPr>
-            <w:proofErr w:type="spellStart"/>
             <w:r>
               <w:rPr>
                 <w:color w:val="FFFFFF" w:themeColor="background1"/>
@@ -3430,12 +3440,11 @@
               </w:rPr>
               <w:t>contact_info</w:t>
             </w:r>
-            <w:proofErr w:type="spellEnd"/>
-          </w:p>
-        </w:tc>
-        <w:tc>
-          <w:tcPr>
-            <w:tcW w:w="1338" w:type="dxa"/>
+          </w:p>
+        </w:tc>
+        <w:tc>
+          <w:tcPr>
+            <w:tcW w:w="1544" w:type="dxa"/>
             <w:shd w:val="clear" w:color="auto" w:fill="76CDD8"/>
           </w:tcPr>
           <w:p>
@@ -3450,7 +3459,14 @@
                 <w:szCs w:val="18"/>
               </w:rPr>
             </w:pPr>
-            <w:proofErr w:type="spellStart"/>
+            <w:r>
+              <w:rPr>
+                <w:color w:val="FFFFFF" w:themeColor="background1"/>
+                <w:sz w:val="18"/>
+                <w:szCs w:val="18"/>
+              </w:rPr>
+              <w:t>buyer_</w:t>
+            </w:r>
             <w:r>
               <w:rPr>
                 <w:color w:val="FFFFFF" w:themeColor="background1"/>
@@ -3459,12 +3475,11 @@
               </w:rPr>
               <w:t>address_id</w:t>
             </w:r>
-            <w:proofErr w:type="spellEnd"/>
-          </w:p>
-        </w:tc>
-        <w:tc>
-          <w:tcPr>
-            <w:tcW w:w="1636" w:type="dxa"/>
+          </w:p>
+        </w:tc>
+        <w:tc>
+          <w:tcPr>
+            <w:tcW w:w="1889" w:type="dxa"/>
             <w:shd w:val="clear" w:color="auto" w:fill="76CDD8"/>
           </w:tcPr>
           <w:p>
@@ -3479,7 +3494,6 @@
                 <w:szCs w:val="18"/>
               </w:rPr>
             </w:pPr>
-            <w:proofErr w:type="spellStart"/>
             <w:r>
               <w:rPr>
                 <w:color w:val="FFFFFF" w:themeColor="background1"/>
@@ -3496,17 +3510,16 @@
               </w:rPr>
               <w:t>_type</w:t>
             </w:r>
-            <w:proofErr w:type="spellEnd"/>
           </w:p>
         </w:tc>
       </w:tr>
       <w:tr>
         <w:trPr>
-          <w:trHeight w:val="641"/>
+          <w:trHeight w:val="1603"/>
         </w:trPr>
         <w:tc>
           <w:tcPr>
-            <w:tcW w:w="1636" w:type="dxa"/>
+            <w:tcW w:w="1889" w:type="dxa"/>
           </w:tcPr>
           <w:p>
             <w:pPr>
@@ -3519,7 +3532,7 @@
         </w:tc>
         <w:tc>
           <w:tcPr>
-            <w:tcW w:w="1636" w:type="dxa"/>
+            <w:tcW w:w="1889" w:type="dxa"/>
           </w:tcPr>
           <w:p>
             <w:pPr>
@@ -3532,7 +3545,7 @@
         </w:tc>
         <w:tc>
           <w:tcPr>
-            <w:tcW w:w="1934" w:type="dxa"/>
+            <w:tcW w:w="2234" w:type="dxa"/>
           </w:tcPr>
           <w:p>
             <w:pPr>
@@ -3551,7 +3564,7 @@
         </w:tc>
         <w:tc>
           <w:tcPr>
-            <w:tcW w:w="1338" w:type="dxa"/>
+            <w:tcW w:w="1544" w:type="dxa"/>
           </w:tcPr>
           <w:p>
             <w:pPr>
@@ -3564,7 +3577,7 @@
         </w:tc>
         <w:tc>
           <w:tcPr>
-            <w:tcW w:w="1636" w:type="dxa"/>
+            <w:tcW w:w="1889" w:type="dxa"/>
           </w:tcPr>
           <w:p>
             <w:pPr>
@@ -3578,11 +3591,11 @@
       </w:tr>
       <w:tr>
         <w:trPr>
-          <w:trHeight w:val="641"/>
+          <w:trHeight w:val="1603"/>
         </w:trPr>
         <w:tc>
           <w:tcPr>
-            <w:tcW w:w="1636" w:type="dxa"/>
+            <w:tcW w:w="1889" w:type="dxa"/>
           </w:tcPr>
           <w:p>
             <w:pPr>
@@ -3601,7 +3614,7 @@
         </w:tc>
         <w:tc>
           <w:tcPr>
-            <w:tcW w:w="1636" w:type="dxa"/>
+            <w:tcW w:w="1889" w:type="dxa"/>
           </w:tcPr>
           <w:p>
             <w:pPr>
@@ -3614,7 +3627,7 @@
         </w:tc>
         <w:tc>
           <w:tcPr>
-            <w:tcW w:w="1934" w:type="dxa"/>
+            <w:tcW w:w="2234" w:type="dxa"/>
           </w:tcPr>
           <w:p>
             <w:pPr>
@@ -3627,7 +3640,7 @@
         </w:tc>
         <w:tc>
           <w:tcPr>
-            <w:tcW w:w="1338" w:type="dxa"/>
+            <w:tcW w:w="1544" w:type="dxa"/>
           </w:tcPr>
           <w:p>
             <w:pPr>
@@ -3640,7 +3653,7 @@
         </w:tc>
         <w:tc>
           <w:tcPr>
-            <w:tcW w:w="1636" w:type="dxa"/>
+            <w:tcW w:w="1889" w:type="dxa"/>
           </w:tcPr>
           <w:p>
             <w:pPr>
@@ -3671,14 +3684,7 @@
           <w:b/>
           <w:bCs/>
         </w:rPr>
-        <w:t xml:space="preserve">3. </w:t>
-      </w:r>
-      <w:r>
-        <w:rPr>
-          <w:b/>
-          <w:bCs/>
-        </w:rPr>
-        <w:t>Table Description</w:t>
+        <w:t>3. Table Description</w:t>
       </w:r>
     </w:p>
     <w:p>
@@ -3686,7 +3692,13 @@
         <w:pStyle w:val="BodyText"/>
       </w:pPr>
       <w:r>
-        <w:t>Stores the addresses of buyers and sellers to avoid redundancy</w:t>
+        <w:t>Stores the addresses of</w:t>
+      </w:r>
+      <w:r>
+        <w:t xml:space="preserve"> </w:t>
+      </w:r>
+      <w:r>
+        <w:t>sellers to avoid redundancy</w:t>
       </w:r>
       <w:r>
         <w:t>.</w:t>
@@ -3849,23 +3861,21 @@
                 <w:b/>
                 <w:bCs/>
               </w:rPr>
-              <w:t>Addresses</w:t>
-            </w:r>
-          </w:p>
-        </w:tc>
-        <w:tc>
-          <w:tcPr>
-            <w:tcW w:w="2302" w:type="dxa"/>
-          </w:tcPr>
-          <w:p>
-            <w:pPr>
-              <w:pStyle w:val="BodyText"/>
-            </w:pPr>
-            <w:proofErr w:type="spellStart"/>
-            <w:r>
-              <w:t>address_id</w:t>
-            </w:r>
-            <w:proofErr w:type="spellEnd"/>
+              <w:t>Seller_Addresses</w:t>
+            </w:r>
+          </w:p>
+        </w:tc>
+        <w:tc>
+          <w:tcPr>
+            <w:tcW w:w="2302" w:type="dxa"/>
+          </w:tcPr>
+          <w:p>
+            <w:pPr>
+              <w:pStyle w:val="BodyText"/>
+            </w:pPr>
+            <w:r>
+              <w:t>seller_address_id</w:t>
+            </w:r>
           </w:p>
         </w:tc>
         <w:tc>
@@ -3926,36 +3936,39 @@
               <w:pStyle w:val="BodyText"/>
             </w:pPr>
             <w:r>
-              <w:t>street</w:t>
-            </w:r>
-          </w:p>
-        </w:tc>
-        <w:tc>
-          <w:tcPr>
-            <w:tcW w:w="2302" w:type="dxa"/>
-          </w:tcPr>
-          <w:p>
-            <w:pPr>
-              <w:pStyle w:val="BodyText"/>
-            </w:pPr>
-            <w:r>
-              <w:t>Street name and number</w:t>
-            </w:r>
-          </w:p>
-        </w:tc>
-        <w:tc>
-          <w:tcPr>
-            <w:tcW w:w="2302" w:type="dxa"/>
-          </w:tcPr>
-          <w:p>
-            <w:pPr>
-              <w:pStyle w:val="BodyText"/>
-            </w:pPr>
-            <w:r>
-              <w:t>VARCHAR(255)</w:t>
-            </w:r>
-            <w:r>
-              <w:t>, NOT NULL</w:t>
+              <w:t>seller_id</w:t>
+            </w:r>
+          </w:p>
+        </w:tc>
+        <w:tc>
+          <w:tcPr>
+            <w:tcW w:w="2302" w:type="dxa"/>
+          </w:tcPr>
+          <w:p>
+            <w:pPr>
+              <w:pStyle w:val="BodyText"/>
+            </w:pPr>
+            <w:r>
+              <w:t xml:space="preserve">References </w:t>
+            </w:r>
+            <w:r>
+              <w:t>Sellers</w:t>
+            </w:r>
+            <w:r>
+              <w:t xml:space="preserve"> table, FK</w:t>
+            </w:r>
+          </w:p>
+        </w:tc>
+        <w:tc>
+          <w:tcPr>
+            <w:tcW w:w="2302" w:type="dxa"/>
+          </w:tcPr>
+          <w:p>
+            <w:pPr>
+              <w:pStyle w:val="BodyText"/>
+            </w:pPr>
+            <w:r>
+              <w:t>INT</w:t>
             </w:r>
           </w:p>
         </w:tc>
@@ -3984,7 +3997,7 @@
               <w:pStyle w:val="BodyText"/>
             </w:pPr>
             <w:r>
-              <w:t>city</w:t>
+              <w:t>address_id</w:t>
             </w:r>
           </w:p>
         </w:tc>
@@ -4001,23 +4014,446 @@
               </w:rPr>
             </w:pPr>
             <w:r>
-              <w:t>City name</w:t>
-            </w:r>
-          </w:p>
-        </w:tc>
-        <w:tc>
-          <w:tcPr>
-            <w:tcW w:w="2302" w:type="dxa"/>
-          </w:tcPr>
-          <w:p>
-            <w:pPr>
-              <w:pStyle w:val="BodyText"/>
-            </w:pPr>
-            <w:r>
-              <w:t>VARCHAR(100)</w:t>
-            </w:r>
-            <w:r>
-              <w:t>, NOT NULL</w:t>
+              <w:t>References Addresses table, FK</w:t>
+            </w:r>
+          </w:p>
+        </w:tc>
+        <w:tc>
+          <w:tcPr>
+            <w:tcW w:w="2302" w:type="dxa"/>
+          </w:tcPr>
+          <w:p>
+            <w:pPr>
+              <w:pStyle w:val="BodyText"/>
+            </w:pPr>
+            <w:r>
+              <w:t>INT</w:t>
+            </w:r>
+          </w:p>
+        </w:tc>
+      </w:tr>
+    </w:tbl>
+    <w:p>
+      <w:pPr>
+        <w:pStyle w:val="BodyText"/>
+      </w:pPr>
+    </w:p>
+    <w:p>
+      <w:pPr>
+        <w:pStyle w:val="BodyText"/>
+      </w:pPr>
+      <w:r>
+        <w:t>Links</w:t>
+      </w:r>
+      <w:r>
+        <w:t xml:space="preserve"> </w:t>
+      </w:r>
+      <w:r>
+        <w:t>Sellers</w:t>
+      </w:r>
+      <w:r>
+        <w:t xml:space="preserve"> and </w:t>
+      </w:r>
+      <w:r>
+        <w:t>Addresses</w:t>
+      </w:r>
+      <w:r>
+        <w:t>, representing a Many-to-Many relationship</w:t>
+      </w:r>
+      <w:r>
+        <w:t>.</w:t>
+      </w:r>
+    </w:p>
+    <w:p>
+      <w:pPr>
+        <w:pStyle w:val="BodyText"/>
+      </w:pPr>
+    </w:p>
+    <w:p>
+      <w:pPr>
+        <w:pStyle w:val="BodyText"/>
+      </w:pPr>
+      <w:r>
+        <w:t>Example with data</w:t>
+      </w:r>
+    </w:p>
+    <w:p>
+      <w:pPr>
+        <w:pStyle w:val="BodyText"/>
+      </w:pPr>
+    </w:p>
+    <w:tbl>
+      <w:tblPr>
+        <w:tblW w:w="0" w:type="auto"/>
+        <w:tblInd w:w="-108" w:type="dxa"/>
+        <w:tblBorders>
+          <w:top w:val="single" w:sz="4" w:space="0" w:color="76CDD8"/>
+          <w:left w:val="single" w:sz="4" w:space="0" w:color="76CDD8"/>
+          <w:bottom w:val="single" w:sz="4" w:space="0" w:color="76CDD8"/>
+          <w:right w:val="single" w:sz="4" w:space="0" w:color="76CDD8"/>
+          <w:insideH w:val="single" w:sz="4" w:space="0" w:color="76CDD8"/>
+          <w:insideV w:val="single" w:sz="4" w:space="0" w:color="76CDD8"/>
+        </w:tblBorders>
+        <w:tblLayout w:type="fixed"/>
+        <w:tblLook w:val="0000" w:firstRow="0" w:lastRow="0" w:firstColumn="0" w:lastColumn="0" w:noHBand="0" w:noVBand="0"/>
+      </w:tblPr>
+      <w:tblGrid>
+        <w:gridCol w:w="2878"/>
+        <w:gridCol w:w="2878"/>
+        <w:gridCol w:w="3402"/>
+      </w:tblGrid>
+      <w:tr>
+        <w:trPr>
+          <w:trHeight w:val="452"/>
+        </w:trPr>
+        <w:tc>
+          <w:tcPr>
+            <w:tcW w:w="2878" w:type="dxa"/>
+            <w:shd w:val="clear" w:color="auto" w:fill="76CDD8"/>
+          </w:tcPr>
+          <w:p>
+            <w:pPr>
+              <w:jc w:val="center"/>
+            </w:pPr>
+            <w:r>
+              <w:rPr>
+                <w:rFonts w:ascii="Trebuchet MS" w:hAnsi="Trebuchet MS"/>
+                <w:color w:val="FFFFFF" w:themeColor="background1"/>
+                <w:sz w:val="18"/>
+                <w:szCs w:val="18"/>
+              </w:rPr>
+              <w:t>seller_address_id</w:t>
+            </w:r>
+          </w:p>
+        </w:tc>
+        <w:tc>
+          <w:tcPr>
+            <w:tcW w:w="2878" w:type="dxa"/>
+            <w:shd w:val="clear" w:color="auto" w:fill="76CDD8"/>
+          </w:tcPr>
+          <w:p>
+            <w:pPr>
+              <w:pStyle w:val="BodyText"/>
+              <w:widowControl w:val="0"/>
+              <w:spacing w:line="360" w:lineRule="auto"/>
+              <w:jc w:val="center"/>
+              <w:rPr>
+                <w:color w:val="FFFFFF" w:themeColor="background1"/>
+                <w:sz w:val="18"/>
+                <w:szCs w:val="18"/>
+              </w:rPr>
+            </w:pPr>
+            <w:r>
+              <w:rPr>
+                <w:color w:val="FFFFFF" w:themeColor="background1"/>
+                <w:sz w:val="18"/>
+                <w:szCs w:val="18"/>
+              </w:rPr>
+              <w:t>seller_id</w:t>
+            </w:r>
+          </w:p>
+        </w:tc>
+        <w:tc>
+          <w:tcPr>
+            <w:tcW w:w="3402" w:type="dxa"/>
+            <w:shd w:val="clear" w:color="auto" w:fill="76CDD8"/>
+          </w:tcPr>
+          <w:p>
+            <w:pPr>
+              <w:pStyle w:val="BodyText"/>
+              <w:widowControl w:val="0"/>
+              <w:spacing w:line="360" w:lineRule="auto"/>
+              <w:jc w:val="center"/>
+              <w:rPr>
+                <w:color w:val="FFFFFF" w:themeColor="background1"/>
+                <w:sz w:val="18"/>
+                <w:szCs w:val="18"/>
+              </w:rPr>
+            </w:pPr>
+            <w:r>
+              <w:rPr>
+                <w:color w:val="FFFFFF" w:themeColor="background1"/>
+                <w:sz w:val="18"/>
+                <w:szCs w:val="18"/>
+              </w:rPr>
+              <w:t>address_id</w:t>
+            </w:r>
+          </w:p>
+        </w:tc>
+      </w:tr>
+      <w:tr>
+        <w:trPr>
+          <w:trHeight w:val="670"/>
+        </w:trPr>
+        <w:tc>
+          <w:tcPr>
+            <w:tcW w:w="2878" w:type="dxa"/>
+          </w:tcPr>
+          <w:p>
+            <w:pPr>
+              <w:pStyle w:val="BodyText"/>
+            </w:pPr>
+            <w:r>
+              <w:t xml:space="preserve"> 1</w:t>
+            </w:r>
+          </w:p>
+        </w:tc>
+        <w:tc>
+          <w:tcPr>
+            <w:tcW w:w="2878" w:type="dxa"/>
+          </w:tcPr>
+          <w:p>
+            <w:pPr>
+              <w:pStyle w:val="BodyText"/>
+            </w:pPr>
+            <w:r>
+              <w:t>789</w:t>
+            </w:r>
+          </w:p>
+        </w:tc>
+        <w:tc>
+          <w:tcPr>
+            <w:tcW w:w="3402" w:type="dxa"/>
+          </w:tcPr>
+          <w:p>
+            <w:pPr>
+              <w:pStyle w:val="BodyText"/>
+            </w:pPr>
+            <w:r>
+              <w:t>321</w:t>
+            </w:r>
+          </w:p>
+        </w:tc>
+      </w:tr>
+      <w:tr>
+        <w:trPr>
+          <w:trHeight w:val="670"/>
+        </w:trPr>
+        <w:tc>
+          <w:tcPr>
+            <w:tcW w:w="2878" w:type="dxa"/>
+          </w:tcPr>
+          <w:p>
+            <w:pPr>
+              <w:pStyle w:val="BodyText"/>
+              <w:rPr>
+                <w:lang w:val="ru-RU"/>
+              </w:rPr>
+            </w:pPr>
+            <w:r>
+              <w:rPr>
+                <w:lang w:val="ru-RU"/>
+              </w:rPr>
+              <w:t>2</w:t>
+            </w:r>
+          </w:p>
+        </w:tc>
+        <w:tc>
+          <w:tcPr>
+            <w:tcW w:w="2878" w:type="dxa"/>
+          </w:tcPr>
+          <w:p>
+            <w:pPr>
+              <w:pStyle w:val="BodyText"/>
+            </w:pPr>
+            <w:r>
+              <w:t>456</w:t>
+            </w:r>
+          </w:p>
+        </w:tc>
+        <w:tc>
+          <w:tcPr>
+            <w:tcW w:w="3402" w:type="dxa"/>
+          </w:tcPr>
+          <w:p>
+            <w:pPr>
+              <w:pStyle w:val="BodyText"/>
+            </w:pPr>
+            <w:r>
+              <w:t>951</w:t>
+            </w:r>
+          </w:p>
+        </w:tc>
+      </w:tr>
+    </w:tbl>
+    <w:p>
+      <w:pPr>
+        <w:pStyle w:val="BodyText"/>
+        <w:rPr>
+          <w:b/>
+          <w:bCs/>
+        </w:rPr>
+      </w:pPr>
+    </w:p>
+    <w:p>
+      <w:pPr>
+        <w:pStyle w:val="BodyText"/>
+        <w:rPr>
+          <w:b/>
+          <w:bCs/>
+        </w:rPr>
+      </w:pPr>
+      <w:r>
+        <w:rPr>
+          <w:b/>
+          <w:bCs/>
+        </w:rPr>
+        <w:t>4</w:t>
+      </w:r>
+      <w:r>
+        <w:rPr>
+          <w:b/>
+          <w:bCs/>
+        </w:rPr>
+        <w:t>. Table Description</w:t>
+      </w:r>
+    </w:p>
+    <w:p>
+      <w:pPr>
+        <w:pStyle w:val="BodyText"/>
+      </w:pPr>
+      <w:r>
+        <w:t>Stores the addresses of buyers to avoid redundancy</w:t>
+      </w:r>
+      <w:r>
+        <w:t>.</w:t>
+      </w:r>
+    </w:p>
+    <w:p>
+      <w:pPr>
+        <w:pStyle w:val="BodyText"/>
+      </w:pPr>
+    </w:p>
+    <w:tbl>
+      <w:tblPr>
+        <w:tblW w:w="0" w:type="auto"/>
+        <w:tblInd w:w="-108" w:type="dxa"/>
+        <w:tblBorders>
+          <w:top w:val="single" w:sz="4" w:space="0" w:color="76CDD8"/>
+          <w:left w:val="single" w:sz="4" w:space="0" w:color="76CDD8"/>
+          <w:bottom w:val="single" w:sz="4" w:space="0" w:color="76CDD8"/>
+          <w:right w:val="single" w:sz="4" w:space="0" w:color="76CDD8"/>
+          <w:insideH w:val="single" w:sz="4" w:space="0" w:color="76CDD8"/>
+          <w:insideV w:val="single" w:sz="4" w:space="0" w:color="76CDD8"/>
+        </w:tblBorders>
+        <w:tblLayout w:type="fixed"/>
+        <w:tblLook w:val="0000" w:firstRow="0" w:lastRow="0" w:firstColumn="0" w:lastColumn="0" w:noHBand="0" w:noVBand="0"/>
+      </w:tblPr>
+      <w:tblGrid>
+        <w:gridCol w:w="2302"/>
+        <w:gridCol w:w="2302"/>
+        <w:gridCol w:w="2302"/>
+        <w:gridCol w:w="2302"/>
+      </w:tblGrid>
+      <w:tr>
+        <w:trPr>
+          <w:trHeight w:val="292"/>
+        </w:trPr>
+        <w:tc>
+          <w:tcPr>
+            <w:tcW w:w="2302" w:type="dxa"/>
+            <w:shd w:val="clear" w:color="auto" w:fill="76CDD8"/>
+          </w:tcPr>
+          <w:p>
+            <w:pPr>
+              <w:pStyle w:val="BodyText"/>
+              <w:widowControl w:val="0"/>
+              <w:spacing w:line="360" w:lineRule="auto"/>
+              <w:jc w:val="center"/>
+              <w:rPr>
+                <w:color w:val="FFFFFF" w:themeColor="background1"/>
+                <w:sz w:val="18"/>
+                <w:szCs w:val="18"/>
+              </w:rPr>
+            </w:pPr>
+            <w:r>
+              <w:rPr>
+                <w:color w:val="FFFFFF" w:themeColor="background1"/>
+                <w:sz w:val="18"/>
+                <w:szCs w:val="18"/>
+              </w:rPr>
+              <w:t>Table Name</w:t>
+            </w:r>
+          </w:p>
+        </w:tc>
+        <w:tc>
+          <w:tcPr>
+            <w:tcW w:w="2302" w:type="dxa"/>
+            <w:shd w:val="clear" w:color="auto" w:fill="76CDD8"/>
+          </w:tcPr>
+          <w:p>
+            <w:pPr>
+              <w:pStyle w:val="BodyText"/>
+              <w:widowControl w:val="0"/>
+              <w:spacing w:line="360" w:lineRule="auto"/>
+              <w:jc w:val="center"/>
+              <w:rPr>
+                <w:color w:val="FFFFFF" w:themeColor="background1"/>
+                <w:sz w:val="18"/>
+                <w:szCs w:val="18"/>
+              </w:rPr>
+            </w:pPr>
+            <w:r>
+              <w:rPr>
+                <w:color w:val="FFFFFF" w:themeColor="background1"/>
+                <w:sz w:val="18"/>
+                <w:szCs w:val="18"/>
+              </w:rPr>
+              <w:t xml:space="preserve">Field name </w:t>
+            </w:r>
+          </w:p>
+        </w:tc>
+        <w:tc>
+          <w:tcPr>
+            <w:tcW w:w="2302" w:type="dxa"/>
+            <w:shd w:val="clear" w:color="auto" w:fill="76CDD8"/>
+          </w:tcPr>
+          <w:p>
+            <w:pPr>
+              <w:pStyle w:val="BodyText"/>
+              <w:widowControl w:val="0"/>
+              <w:spacing w:line="360" w:lineRule="auto"/>
+              <w:jc w:val="center"/>
+              <w:rPr>
+                <w:color w:val="FFFFFF" w:themeColor="background1"/>
+                <w:sz w:val="18"/>
+                <w:szCs w:val="18"/>
+              </w:rPr>
+            </w:pPr>
+            <w:r>
+              <w:rPr>
+                <w:color w:val="FFFFFF" w:themeColor="background1"/>
+                <w:sz w:val="18"/>
+                <w:szCs w:val="18"/>
+              </w:rPr>
+              <w:t xml:space="preserve">Field Description </w:t>
+            </w:r>
+          </w:p>
+        </w:tc>
+        <w:tc>
+          <w:tcPr>
+            <w:tcW w:w="2302" w:type="dxa"/>
+            <w:shd w:val="clear" w:color="auto" w:fill="76CDD8"/>
+          </w:tcPr>
+          <w:p>
+            <w:pPr>
+              <w:pStyle w:val="BodyText"/>
+              <w:widowControl w:val="0"/>
+              <w:spacing w:line="360" w:lineRule="auto"/>
+              <w:jc w:val="center"/>
+              <w:rPr>
+                <w:color w:val="FFFFFF" w:themeColor="background1"/>
+                <w:sz w:val="18"/>
+                <w:szCs w:val="18"/>
+              </w:rPr>
+            </w:pPr>
+            <w:r>
+              <w:rPr>
+                <w:color w:val="FFFFFF" w:themeColor="background1"/>
+                <w:sz w:val="18"/>
+                <w:szCs w:val="18"/>
+              </w:rPr>
+              <w:t xml:space="preserve">Data Type </w:t>
             </w:r>
           </w:p>
         </w:tc>
@@ -4029,53 +4465,74 @@
         <w:tc>
           <w:tcPr>
             <w:tcW w:w="2302" w:type="dxa"/>
-            <w:vMerge/>
-          </w:tcPr>
-          <w:p>
-            <w:pPr>
-              <w:pStyle w:val="BodyText"/>
-            </w:pPr>
-          </w:p>
-        </w:tc>
-        <w:tc>
-          <w:tcPr>
-            <w:tcW w:w="2302" w:type="dxa"/>
-          </w:tcPr>
-          <w:p>
-            <w:pPr>
-              <w:pStyle w:val="BodyText"/>
-            </w:pPr>
-            <w:r>
-              <w:t>state</w:t>
-            </w:r>
-          </w:p>
-        </w:tc>
-        <w:tc>
-          <w:tcPr>
-            <w:tcW w:w="2302" w:type="dxa"/>
-          </w:tcPr>
-          <w:p>
-            <w:pPr>
-              <w:pStyle w:val="BodyText"/>
-            </w:pPr>
-            <w:r>
-              <w:t>State or region</w:t>
-            </w:r>
-          </w:p>
-        </w:tc>
-        <w:tc>
-          <w:tcPr>
-            <w:tcW w:w="2302" w:type="dxa"/>
-          </w:tcPr>
-          <w:p>
-            <w:pPr>
-              <w:pStyle w:val="BodyText"/>
-            </w:pPr>
-            <w:r>
-              <w:t>VARCHAR(100)</w:t>
-            </w:r>
-            <w:r>
-              <w:t>, NOT NULL</w:t>
+            <w:vMerge w:val="restart"/>
+          </w:tcPr>
+          <w:p>
+            <w:pPr>
+              <w:pStyle w:val="BodyText"/>
+            </w:pPr>
+            <w:r>
+              <w:rPr>
+                <w:b/>
+                <w:bCs/>
+              </w:rPr>
+              <w:t>Buyer</w:t>
+            </w:r>
+            <w:r>
+              <w:rPr>
+                <w:b/>
+                <w:bCs/>
+              </w:rPr>
+              <w:t>_Addresses</w:t>
+            </w:r>
+          </w:p>
+        </w:tc>
+        <w:tc>
+          <w:tcPr>
+            <w:tcW w:w="2302" w:type="dxa"/>
+          </w:tcPr>
+          <w:p>
+            <w:pPr>
+              <w:pStyle w:val="BodyText"/>
+            </w:pPr>
+            <w:r>
+              <w:t>buyer</w:t>
+            </w:r>
+            <w:r>
+              <w:t>_address_id</w:t>
+            </w:r>
+          </w:p>
+        </w:tc>
+        <w:tc>
+          <w:tcPr>
+            <w:tcW w:w="2302" w:type="dxa"/>
+          </w:tcPr>
+          <w:p>
+            <w:pPr>
+              <w:rPr>
+                <w:rFonts w:ascii="Trebuchet MS" w:hAnsi="Trebuchet MS"/>
+                <w:color w:val="464547"/>
+              </w:rPr>
+            </w:pPr>
+            <w:r>
+              <w:rPr>
+                <w:rFonts w:ascii="Trebuchet MS" w:hAnsi="Trebuchet MS"/>
+                <w:color w:val="464547"/>
+              </w:rPr>
+              <w:t>Unique ID for the address, PK</w:t>
+            </w:r>
+          </w:p>
+        </w:tc>
+        <w:tc>
+          <w:tcPr>
+            <w:tcW w:w="2302" w:type="dxa"/>
+          </w:tcPr>
+          <w:p>
+            <w:pPr>
+              <w:pStyle w:val="BodyText"/>
+            </w:pPr>
+            <w:r>
+              <w:t>INT (AUTO_INCREMENT)</w:t>
             </w:r>
           </w:p>
         </w:tc>
@@ -4103,39 +4560,37 @@
             <w:pPr>
               <w:pStyle w:val="BodyText"/>
             </w:pPr>
-            <w:proofErr w:type="spellStart"/>
-            <w:r>
-              <w:t>zip_code</w:t>
-            </w:r>
-            <w:proofErr w:type="spellEnd"/>
-          </w:p>
-        </w:tc>
-        <w:tc>
-          <w:tcPr>
-            <w:tcW w:w="2302" w:type="dxa"/>
-          </w:tcPr>
-          <w:p>
-            <w:pPr>
-              <w:pStyle w:val="BodyText"/>
-            </w:pPr>
-            <w:r>
-              <w:t>ZIP or postal code</w:t>
-            </w:r>
-          </w:p>
-        </w:tc>
-        <w:tc>
-          <w:tcPr>
-            <w:tcW w:w="2302" w:type="dxa"/>
-          </w:tcPr>
-          <w:p>
-            <w:pPr>
-              <w:pStyle w:val="BodyText"/>
-            </w:pPr>
-            <w:r>
-              <w:t>VARCHAR(20)</w:t>
-            </w:r>
-            <w:r>
-              <w:t>, NOT NULL</w:t>
+            <w:r>
+              <w:t>buyer</w:t>
+            </w:r>
+            <w:r>
+              <w:t>_id</w:t>
+            </w:r>
+          </w:p>
+        </w:tc>
+        <w:tc>
+          <w:tcPr>
+            <w:tcW w:w="2302" w:type="dxa"/>
+          </w:tcPr>
+          <w:p>
+            <w:pPr>
+              <w:pStyle w:val="BodyText"/>
+            </w:pPr>
+            <w:r>
+              <w:t>References Buyers table, FK</w:t>
+            </w:r>
+          </w:p>
+        </w:tc>
+        <w:tc>
+          <w:tcPr>
+            <w:tcW w:w="2302" w:type="dxa"/>
+          </w:tcPr>
+          <w:p>
+            <w:pPr>
+              <w:pStyle w:val="BodyText"/>
+            </w:pPr>
+            <w:r>
+              <w:t>INT</w:t>
             </w:r>
           </w:p>
         </w:tc>
@@ -4164,36 +4619,43 @@
               <w:pStyle w:val="BodyText"/>
             </w:pPr>
             <w:r>
-              <w:t>country</w:t>
-            </w:r>
-          </w:p>
-        </w:tc>
-        <w:tc>
-          <w:tcPr>
-            <w:tcW w:w="2302" w:type="dxa"/>
-          </w:tcPr>
-          <w:p>
-            <w:pPr>
-              <w:pStyle w:val="BodyText"/>
-            </w:pPr>
-            <w:r>
-              <w:t>Country</w:t>
-            </w:r>
-          </w:p>
-        </w:tc>
-        <w:tc>
-          <w:tcPr>
-            <w:tcW w:w="2302" w:type="dxa"/>
-          </w:tcPr>
-          <w:p>
-            <w:pPr>
-              <w:pStyle w:val="BodyText"/>
-            </w:pPr>
-            <w:r>
-              <w:t>VARCHAR(100)</w:t>
-            </w:r>
-            <w:r>
-              <w:t>, NOT NULL</w:t>
+              <w:t>address_id</w:t>
+            </w:r>
+          </w:p>
+        </w:tc>
+        <w:tc>
+          <w:tcPr>
+            <w:tcW w:w="2302" w:type="dxa"/>
+          </w:tcPr>
+          <w:p>
+            <w:pPr>
+              <w:pStyle w:val="BodyText"/>
+              <w:rPr>
+                <w:b/>
+                <w:bCs/>
+              </w:rPr>
+            </w:pPr>
+            <w:r>
+              <w:t xml:space="preserve">References </w:t>
+            </w:r>
+            <w:r>
+              <w:t>Addresses</w:t>
+            </w:r>
+            <w:r>
+              <w:t xml:space="preserve"> table, FK</w:t>
+            </w:r>
+          </w:p>
+        </w:tc>
+        <w:tc>
+          <w:tcPr>
+            <w:tcW w:w="2302" w:type="dxa"/>
+          </w:tcPr>
+          <w:p>
+            <w:pPr>
+              <w:pStyle w:val="BodyText"/>
+            </w:pPr>
+            <w:r>
+              <w:t>INT</w:t>
             </w:r>
           </w:p>
         </w:tc>
@@ -4209,22 +4671,844 @@
         <w:pStyle w:val="BodyText"/>
       </w:pPr>
       <w:r>
-        <w:t>Addresses to Sellers &amp; Buyers</w:t>
+        <w:t>Links</w:t>
+      </w:r>
+      <w:r>
+        <w:t xml:space="preserve"> </w:t>
+      </w:r>
+      <w:r>
+        <w:t>Buyers</w:t>
+      </w:r>
+      <w:r>
+        <w:t xml:space="preserve"> and </w:t>
+      </w:r>
+      <w:r>
+        <w:t>Addresses</w:t>
+      </w:r>
+      <w:r>
+        <w:t>, representing a Many-to-Many relationship</w:t>
+      </w:r>
+      <w:r>
+        <w:t>.</w:t>
+      </w:r>
+    </w:p>
+    <w:p>
+      <w:pPr>
+        <w:pStyle w:val="BodyText"/>
+      </w:pPr>
+    </w:p>
+    <w:p>
+      <w:pPr>
+        <w:pStyle w:val="BodyText"/>
+      </w:pPr>
+      <w:r>
+        <w:t>Example with data</w:t>
+      </w:r>
+    </w:p>
+    <w:p>
+      <w:pPr>
+        <w:pStyle w:val="BodyText"/>
+      </w:pPr>
+    </w:p>
+    <w:tbl>
+      <w:tblPr>
+        <w:tblW w:w="0" w:type="auto"/>
+        <w:tblInd w:w="-108" w:type="dxa"/>
+        <w:tblBorders>
+          <w:top w:val="single" w:sz="4" w:space="0" w:color="76CDD8"/>
+          <w:left w:val="single" w:sz="4" w:space="0" w:color="76CDD8"/>
+          <w:bottom w:val="single" w:sz="4" w:space="0" w:color="76CDD8"/>
+          <w:right w:val="single" w:sz="4" w:space="0" w:color="76CDD8"/>
+          <w:insideH w:val="single" w:sz="4" w:space="0" w:color="76CDD8"/>
+          <w:insideV w:val="single" w:sz="4" w:space="0" w:color="76CDD8"/>
+        </w:tblBorders>
+        <w:tblLayout w:type="fixed"/>
+        <w:tblLook w:val="0000" w:firstRow="0" w:lastRow="0" w:firstColumn="0" w:lastColumn="0" w:noHBand="0" w:noVBand="0"/>
+      </w:tblPr>
+      <w:tblGrid>
+        <w:gridCol w:w="2878"/>
+        <w:gridCol w:w="2878"/>
+        <w:gridCol w:w="3402"/>
+      </w:tblGrid>
+      <w:tr>
+        <w:trPr>
+          <w:trHeight w:val="452"/>
+        </w:trPr>
+        <w:tc>
+          <w:tcPr>
+            <w:tcW w:w="2878" w:type="dxa"/>
+            <w:shd w:val="clear" w:color="auto" w:fill="76CDD8"/>
+          </w:tcPr>
+          <w:p>
+            <w:pPr>
+              <w:jc w:val="center"/>
+            </w:pPr>
+            <w:r>
+              <w:rPr>
+                <w:rFonts w:ascii="Trebuchet MS" w:hAnsi="Trebuchet MS"/>
+                <w:color w:val="FFFFFF" w:themeColor="background1"/>
+                <w:sz w:val="18"/>
+                <w:szCs w:val="18"/>
+              </w:rPr>
+              <w:t>buyer</w:t>
+            </w:r>
+            <w:r>
+              <w:rPr>
+                <w:rFonts w:ascii="Trebuchet MS" w:hAnsi="Trebuchet MS"/>
+                <w:color w:val="FFFFFF" w:themeColor="background1"/>
+                <w:sz w:val="18"/>
+                <w:szCs w:val="18"/>
+              </w:rPr>
+              <w:t>_address_id</w:t>
+            </w:r>
+          </w:p>
+        </w:tc>
+        <w:tc>
+          <w:tcPr>
+            <w:tcW w:w="2878" w:type="dxa"/>
+            <w:shd w:val="clear" w:color="auto" w:fill="76CDD8"/>
+          </w:tcPr>
+          <w:p>
+            <w:pPr>
+              <w:pStyle w:val="BodyText"/>
+              <w:widowControl w:val="0"/>
+              <w:spacing w:line="360" w:lineRule="auto"/>
+              <w:jc w:val="center"/>
+              <w:rPr>
+                <w:color w:val="FFFFFF" w:themeColor="background1"/>
+                <w:sz w:val="18"/>
+                <w:szCs w:val="18"/>
+              </w:rPr>
+            </w:pPr>
+            <w:r>
+              <w:rPr>
+                <w:color w:val="FFFFFF" w:themeColor="background1"/>
+                <w:sz w:val="18"/>
+                <w:szCs w:val="18"/>
+              </w:rPr>
+              <w:t>buyer</w:t>
+            </w:r>
+            <w:r>
+              <w:rPr>
+                <w:color w:val="FFFFFF" w:themeColor="background1"/>
+                <w:sz w:val="18"/>
+                <w:szCs w:val="18"/>
+              </w:rPr>
+              <w:t>_id</w:t>
+            </w:r>
+          </w:p>
+        </w:tc>
+        <w:tc>
+          <w:tcPr>
+            <w:tcW w:w="3402" w:type="dxa"/>
+            <w:shd w:val="clear" w:color="auto" w:fill="76CDD8"/>
+          </w:tcPr>
+          <w:p>
+            <w:pPr>
+              <w:pStyle w:val="BodyText"/>
+              <w:widowControl w:val="0"/>
+              <w:spacing w:line="360" w:lineRule="auto"/>
+              <w:jc w:val="center"/>
+              <w:rPr>
+                <w:color w:val="FFFFFF" w:themeColor="background1"/>
+                <w:sz w:val="18"/>
+                <w:szCs w:val="18"/>
+              </w:rPr>
+            </w:pPr>
+            <w:r>
+              <w:rPr>
+                <w:color w:val="FFFFFF" w:themeColor="background1"/>
+                <w:sz w:val="18"/>
+                <w:szCs w:val="18"/>
+              </w:rPr>
+              <w:t>address_id</w:t>
+            </w:r>
+          </w:p>
+        </w:tc>
+      </w:tr>
+      <w:tr>
+        <w:trPr>
+          <w:trHeight w:val="670"/>
+        </w:trPr>
+        <w:tc>
+          <w:tcPr>
+            <w:tcW w:w="2878" w:type="dxa"/>
+          </w:tcPr>
+          <w:p>
+            <w:pPr>
+              <w:pStyle w:val="BodyText"/>
+            </w:pPr>
+            <w:r>
+              <w:t xml:space="preserve"> 1</w:t>
+            </w:r>
+          </w:p>
+        </w:tc>
+        <w:tc>
+          <w:tcPr>
+            <w:tcW w:w="2878" w:type="dxa"/>
+          </w:tcPr>
+          <w:p>
+            <w:pPr>
+              <w:pStyle w:val="BodyText"/>
+            </w:pPr>
+            <w:r>
+              <w:t>542</w:t>
+            </w:r>
+          </w:p>
+        </w:tc>
+        <w:tc>
+          <w:tcPr>
+            <w:tcW w:w="3402" w:type="dxa"/>
+          </w:tcPr>
+          <w:p>
+            <w:pPr>
+              <w:pStyle w:val="BodyText"/>
+            </w:pPr>
+            <w:r>
+              <w:t>471</w:t>
+            </w:r>
+          </w:p>
+        </w:tc>
+      </w:tr>
+      <w:tr>
+        <w:trPr>
+          <w:trHeight w:val="670"/>
+        </w:trPr>
+        <w:tc>
+          <w:tcPr>
+            <w:tcW w:w="2878" w:type="dxa"/>
+          </w:tcPr>
+          <w:p>
+            <w:pPr>
+              <w:pStyle w:val="BodyText"/>
+              <w:rPr>
+                <w:lang w:val="ru-RU"/>
+              </w:rPr>
+            </w:pPr>
+            <w:r>
+              <w:rPr>
+                <w:lang w:val="ru-RU"/>
+              </w:rPr>
+              <w:t>2</w:t>
+            </w:r>
+          </w:p>
+        </w:tc>
+        <w:tc>
+          <w:tcPr>
+            <w:tcW w:w="2878" w:type="dxa"/>
+          </w:tcPr>
+          <w:p>
+            <w:pPr>
+              <w:pStyle w:val="BodyText"/>
+            </w:pPr>
+            <w:r>
+              <w:t>1001</w:t>
+            </w:r>
+          </w:p>
+        </w:tc>
+        <w:tc>
+          <w:tcPr>
+            <w:tcW w:w="3402" w:type="dxa"/>
+          </w:tcPr>
+          <w:p>
+            <w:pPr>
+              <w:pStyle w:val="BodyText"/>
+            </w:pPr>
+            <w:r>
+              <w:t>59</w:t>
+            </w:r>
+          </w:p>
+        </w:tc>
+      </w:tr>
+    </w:tbl>
+    <w:p>
+      <w:pPr>
+        <w:pStyle w:val="BodyText"/>
+        <w:rPr>
+          <w:b/>
+          <w:bCs/>
+        </w:rPr>
+      </w:pPr>
+    </w:p>
+    <w:p>
+      <w:pPr>
+        <w:pStyle w:val="BodyText"/>
+        <w:rPr>
+          <w:b/>
+          <w:bCs/>
+        </w:rPr>
+      </w:pPr>
+    </w:p>
+    <w:p>
+      <w:pPr>
+        <w:pStyle w:val="BodyText"/>
+        <w:rPr>
+          <w:b/>
+          <w:bCs/>
+        </w:rPr>
+      </w:pPr>
+      <w:r>
+        <w:rPr>
+          <w:b/>
+          <w:bCs/>
+        </w:rPr>
+        <w:t>5</w:t>
+      </w:r>
+      <w:r>
+        <w:rPr>
+          <w:b/>
+          <w:bCs/>
+        </w:rPr>
+        <w:t xml:space="preserve">. </w:t>
+      </w:r>
+      <w:r>
+        <w:rPr>
+          <w:b/>
+          <w:bCs/>
+        </w:rPr>
+        <w:t>Table Description</w:t>
+      </w:r>
+    </w:p>
+    <w:p>
+      <w:pPr>
+        <w:pStyle w:val="BodyText"/>
+      </w:pPr>
+      <w:r>
+        <w:t>Stores the addresses of buyers and sellers to avoid redundancy</w:t>
+      </w:r>
+      <w:r>
+        <w:t>.</w:t>
+      </w:r>
+    </w:p>
+    <w:p>
+      <w:pPr>
+        <w:pStyle w:val="BodyText"/>
+      </w:pPr>
+    </w:p>
+    <w:tbl>
+      <w:tblPr>
+        <w:tblW w:w="0" w:type="auto"/>
+        <w:tblInd w:w="-108" w:type="dxa"/>
+        <w:tblBorders>
+          <w:top w:val="single" w:sz="4" w:space="0" w:color="76CDD8"/>
+          <w:left w:val="single" w:sz="4" w:space="0" w:color="76CDD8"/>
+          <w:bottom w:val="single" w:sz="4" w:space="0" w:color="76CDD8"/>
+          <w:right w:val="single" w:sz="4" w:space="0" w:color="76CDD8"/>
+          <w:insideH w:val="single" w:sz="4" w:space="0" w:color="76CDD8"/>
+          <w:insideV w:val="single" w:sz="4" w:space="0" w:color="76CDD8"/>
+        </w:tblBorders>
+        <w:tblLayout w:type="fixed"/>
+        <w:tblLook w:val="0000" w:firstRow="0" w:lastRow="0" w:firstColumn="0" w:lastColumn="0" w:noHBand="0" w:noVBand="0"/>
+      </w:tblPr>
+      <w:tblGrid>
+        <w:gridCol w:w="2302"/>
+        <w:gridCol w:w="2302"/>
+        <w:gridCol w:w="2302"/>
+        <w:gridCol w:w="2302"/>
+      </w:tblGrid>
+      <w:tr>
+        <w:trPr>
+          <w:trHeight w:val="292"/>
+        </w:trPr>
+        <w:tc>
+          <w:tcPr>
+            <w:tcW w:w="2302" w:type="dxa"/>
+            <w:shd w:val="clear" w:color="auto" w:fill="76CDD8"/>
+          </w:tcPr>
+          <w:p>
+            <w:pPr>
+              <w:pStyle w:val="BodyText"/>
+              <w:widowControl w:val="0"/>
+              <w:spacing w:line="360" w:lineRule="auto"/>
+              <w:jc w:val="center"/>
+              <w:rPr>
+                <w:color w:val="FFFFFF" w:themeColor="background1"/>
+                <w:sz w:val="18"/>
+                <w:szCs w:val="18"/>
+              </w:rPr>
+            </w:pPr>
+            <w:r>
+              <w:rPr>
+                <w:color w:val="FFFFFF" w:themeColor="background1"/>
+                <w:sz w:val="18"/>
+                <w:szCs w:val="18"/>
+              </w:rPr>
+              <w:t>Table Name</w:t>
+            </w:r>
+          </w:p>
+        </w:tc>
+        <w:tc>
+          <w:tcPr>
+            <w:tcW w:w="2302" w:type="dxa"/>
+            <w:shd w:val="clear" w:color="auto" w:fill="76CDD8"/>
+          </w:tcPr>
+          <w:p>
+            <w:pPr>
+              <w:pStyle w:val="BodyText"/>
+              <w:widowControl w:val="0"/>
+              <w:spacing w:line="360" w:lineRule="auto"/>
+              <w:jc w:val="center"/>
+              <w:rPr>
+                <w:color w:val="FFFFFF" w:themeColor="background1"/>
+                <w:sz w:val="18"/>
+                <w:szCs w:val="18"/>
+              </w:rPr>
+            </w:pPr>
+            <w:r>
+              <w:rPr>
+                <w:color w:val="FFFFFF" w:themeColor="background1"/>
+                <w:sz w:val="18"/>
+                <w:szCs w:val="18"/>
+              </w:rPr>
+              <w:t xml:space="preserve">Field name </w:t>
+            </w:r>
+          </w:p>
+        </w:tc>
+        <w:tc>
+          <w:tcPr>
+            <w:tcW w:w="2302" w:type="dxa"/>
+            <w:shd w:val="clear" w:color="auto" w:fill="76CDD8"/>
+          </w:tcPr>
+          <w:p>
+            <w:pPr>
+              <w:pStyle w:val="BodyText"/>
+              <w:widowControl w:val="0"/>
+              <w:spacing w:line="360" w:lineRule="auto"/>
+              <w:jc w:val="center"/>
+              <w:rPr>
+                <w:color w:val="FFFFFF" w:themeColor="background1"/>
+                <w:sz w:val="18"/>
+                <w:szCs w:val="18"/>
+              </w:rPr>
+            </w:pPr>
+            <w:r>
+              <w:rPr>
+                <w:color w:val="FFFFFF" w:themeColor="background1"/>
+                <w:sz w:val="18"/>
+                <w:szCs w:val="18"/>
+              </w:rPr>
+              <w:t xml:space="preserve">Field Description </w:t>
+            </w:r>
+          </w:p>
+        </w:tc>
+        <w:tc>
+          <w:tcPr>
+            <w:tcW w:w="2302" w:type="dxa"/>
+            <w:shd w:val="clear" w:color="auto" w:fill="76CDD8"/>
+          </w:tcPr>
+          <w:p>
+            <w:pPr>
+              <w:pStyle w:val="BodyText"/>
+              <w:widowControl w:val="0"/>
+              <w:spacing w:line="360" w:lineRule="auto"/>
+              <w:jc w:val="center"/>
+              <w:rPr>
+                <w:color w:val="FFFFFF" w:themeColor="background1"/>
+                <w:sz w:val="18"/>
+                <w:szCs w:val="18"/>
+              </w:rPr>
+            </w:pPr>
+            <w:r>
+              <w:rPr>
+                <w:color w:val="FFFFFF" w:themeColor="background1"/>
+                <w:sz w:val="18"/>
+                <w:szCs w:val="18"/>
+              </w:rPr>
+              <w:t xml:space="preserve">Data Type </w:t>
+            </w:r>
+          </w:p>
+        </w:tc>
+      </w:tr>
+      <w:tr>
+        <w:trPr>
+          <w:trHeight w:val="432"/>
+        </w:trPr>
+        <w:tc>
+          <w:tcPr>
+            <w:tcW w:w="2302" w:type="dxa"/>
+            <w:vMerge w:val="restart"/>
+          </w:tcPr>
+          <w:p>
+            <w:pPr>
+              <w:pStyle w:val="BodyText"/>
+            </w:pPr>
+            <w:r>
+              <w:rPr>
+                <w:b/>
+                <w:bCs/>
+              </w:rPr>
+              <w:t>Addresses</w:t>
+            </w:r>
+          </w:p>
+        </w:tc>
+        <w:tc>
+          <w:tcPr>
+            <w:tcW w:w="2302" w:type="dxa"/>
+          </w:tcPr>
+          <w:p>
+            <w:pPr>
+              <w:pStyle w:val="BodyText"/>
+            </w:pPr>
+            <w:r>
+              <w:t>address_id</w:t>
+            </w:r>
+          </w:p>
+        </w:tc>
+        <w:tc>
+          <w:tcPr>
+            <w:tcW w:w="2302" w:type="dxa"/>
+          </w:tcPr>
+          <w:p>
+            <w:pPr>
+              <w:rPr>
+                <w:rFonts w:ascii="Trebuchet MS" w:hAnsi="Trebuchet MS"/>
+                <w:color w:val="464547"/>
+              </w:rPr>
+            </w:pPr>
+            <w:r>
+              <w:rPr>
+                <w:rFonts w:ascii="Trebuchet MS" w:hAnsi="Trebuchet MS"/>
+                <w:color w:val="464547"/>
+              </w:rPr>
+              <w:t>Unique ID for the address, PK</w:t>
+            </w:r>
+          </w:p>
+        </w:tc>
+        <w:tc>
+          <w:tcPr>
+            <w:tcW w:w="2302" w:type="dxa"/>
+          </w:tcPr>
+          <w:p>
+            <w:pPr>
+              <w:pStyle w:val="BodyText"/>
+            </w:pPr>
+            <w:r>
+              <w:t>INT (AUTO_INCREMENT)</w:t>
+            </w:r>
+          </w:p>
+        </w:tc>
+      </w:tr>
+      <w:tr>
+        <w:trPr>
+          <w:trHeight w:val="432"/>
+        </w:trPr>
+        <w:tc>
+          <w:tcPr>
+            <w:tcW w:w="2302" w:type="dxa"/>
+            <w:vMerge/>
+          </w:tcPr>
+          <w:p>
+            <w:pPr>
+              <w:pStyle w:val="BodyText"/>
+            </w:pPr>
+          </w:p>
+        </w:tc>
+        <w:tc>
+          <w:tcPr>
+            <w:tcW w:w="2302" w:type="dxa"/>
+          </w:tcPr>
+          <w:p>
+            <w:pPr>
+              <w:pStyle w:val="BodyText"/>
+            </w:pPr>
+            <w:r>
+              <w:t>street</w:t>
+            </w:r>
+          </w:p>
+        </w:tc>
+        <w:tc>
+          <w:tcPr>
+            <w:tcW w:w="2302" w:type="dxa"/>
+          </w:tcPr>
+          <w:p>
+            <w:pPr>
+              <w:pStyle w:val="BodyText"/>
+            </w:pPr>
+            <w:r>
+              <w:t>Street name and number</w:t>
+            </w:r>
+          </w:p>
+        </w:tc>
+        <w:tc>
+          <w:tcPr>
+            <w:tcW w:w="2302" w:type="dxa"/>
+          </w:tcPr>
+          <w:p>
+            <w:pPr>
+              <w:pStyle w:val="BodyText"/>
+            </w:pPr>
+            <w:r>
+              <w:t>VARCHAR(255)</w:t>
+            </w:r>
+            <w:r>
+              <w:t>, NOT NULL</w:t>
+            </w:r>
+          </w:p>
+        </w:tc>
+      </w:tr>
+      <w:tr>
+        <w:trPr>
+          <w:trHeight w:val="432"/>
+        </w:trPr>
+        <w:tc>
+          <w:tcPr>
+            <w:tcW w:w="2302" w:type="dxa"/>
+            <w:vMerge/>
+          </w:tcPr>
+          <w:p>
+            <w:pPr>
+              <w:pStyle w:val="BodyText"/>
+            </w:pPr>
+          </w:p>
+        </w:tc>
+        <w:tc>
+          <w:tcPr>
+            <w:tcW w:w="2302" w:type="dxa"/>
+          </w:tcPr>
+          <w:p>
+            <w:pPr>
+              <w:pStyle w:val="BodyText"/>
+            </w:pPr>
+            <w:r>
+              <w:t>city</w:t>
+            </w:r>
+          </w:p>
+        </w:tc>
+        <w:tc>
+          <w:tcPr>
+            <w:tcW w:w="2302" w:type="dxa"/>
+          </w:tcPr>
+          <w:p>
+            <w:pPr>
+              <w:pStyle w:val="BodyText"/>
+              <w:rPr>
+                <w:b/>
+                <w:bCs/>
+              </w:rPr>
+            </w:pPr>
+            <w:r>
+              <w:t>City name</w:t>
+            </w:r>
+          </w:p>
+        </w:tc>
+        <w:tc>
+          <w:tcPr>
+            <w:tcW w:w="2302" w:type="dxa"/>
+          </w:tcPr>
+          <w:p>
+            <w:pPr>
+              <w:pStyle w:val="BodyText"/>
+            </w:pPr>
+            <w:r>
+              <w:t>VARCHAR(100)</w:t>
+            </w:r>
+            <w:r>
+              <w:t>, NOT NULL</w:t>
+            </w:r>
+          </w:p>
+        </w:tc>
+      </w:tr>
+      <w:tr>
+        <w:trPr>
+          <w:trHeight w:val="432"/>
+        </w:trPr>
+        <w:tc>
+          <w:tcPr>
+            <w:tcW w:w="2302" w:type="dxa"/>
+            <w:vMerge/>
+          </w:tcPr>
+          <w:p>
+            <w:pPr>
+              <w:pStyle w:val="BodyText"/>
+            </w:pPr>
+          </w:p>
+        </w:tc>
+        <w:tc>
+          <w:tcPr>
+            <w:tcW w:w="2302" w:type="dxa"/>
+          </w:tcPr>
+          <w:p>
+            <w:pPr>
+              <w:pStyle w:val="BodyText"/>
+            </w:pPr>
+            <w:r>
+              <w:t>state</w:t>
+            </w:r>
+          </w:p>
+        </w:tc>
+        <w:tc>
+          <w:tcPr>
+            <w:tcW w:w="2302" w:type="dxa"/>
+          </w:tcPr>
+          <w:p>
+            <w:pPr>
+              <w:pStyle w:val="BodyText"/>
+            </w:pPr>
+            <w:r>
+              <w:t>State or region</w:t>
+            </w:r>
+          </w:p>
+        </w:tc>
+        <w:tc>
+          <w:tcPr>
+            <w:tcW w:w="2302" w:type="dxa"/>
+          </w:tcPr>
+          <w:p>
+            <w:pPr>
+              <w:pStyle w:val="BodyText"/>
+            </w:pPr>
+            <w:r>
+              <w:t>VARCHAR(100)</w:t>
+            </w:r>
+            <w:r>
+              <w:t>, NOT NULL</w:t>
+            </w:r>
+          </w:p>
+        </w:tc>
+      </w:tr>
+      <w:tr>
+        <w:trPr>
+          <w:trHeight w:val="432"/>
+        </w:trPr>
+        <w:tc>
+          <w:tcPr>
+            <w:tcW w:w="2302" w:type="dxa"/>
+            <w:vMerge/>
+          </w:tcPr>
+          <w:p>
+            <w:pPr>
+              <w:pStyle w:val="BodyText"/>
+            </w:pPr>
+          </w:p>
+        </w:tc>
+        <w:tc>
+          <w:tcPr>
+            <w:tcW w:w="2302" w:type="dxa"/>
+          </w:tcPr>
+          <w:p>
+            <w:pPr>
+              <w:pStyle w:val="BodyText"/>
+            </w:pPr>
+            <w:r>
+              <w:t>zip_code</w:t>
+            </w:r>
+          </w:p>
+        </w:tc>
+        <w:tc>
+          <w:tcPr>
+            <w:tcW w:w="2302" w:type="dxa"/>
+          </w:tcPr>
+          <w:p>
+            <w:pPr>
+              <w:pStyle w:val="BodyText"/>
+            </w:pPr>
+            <w:r>
+              <w:t>ZIP or postal code</w:t>
+            </w:r>
+          </w:p>
+        </w:tc>
+        <w:tc>
+          <w:tcPr>
+            <w:tcW w:w="2302" w:type="dxa"/>
+          </w:tcPr>
+          <w:p>
+            <w:pPr>
+              <w:pStyle w:val="BodyText"/>
+            </w:pPr>
+            <w:r>
+              <w:t>VARCHAR(20)</w:t>
+            </w:r>
+            <w:r>
+              <w:t>, NOT NULL</w:t>
+            </w:r>
+          </w:p>
+        </w:tc>
+      </w:tr>
+      <w:tr>
+        <w:trPr>
+          <w:trHeight w:val="432"/>
+        </w:trPr>
+        <w:tc>
+          <w:tcPr>
+            <w:tcW w:w="2302" w:type="dxa"/>
+            <w:vMerge/>
+          </w:tcPr>
+          <w:p>
+            <w:pPr>
+              <w:pStyle w:val="BodyText"/>
+            </w:pPr>
+          </w:p>
+        </w:tc>
+        <w:tc>
+          <w:tcPr>
+            <w:tcW w:w="2302" w:type="dxa"/>
+          </w:tcPr>
+          <w:p>
+            <w:pPr>
+              <w:pStyle w:val="BodyText"/>
+            </w:pPr>
+            <w:r>
+              <w:t>country</w:t>
+            </w:r>
+          </w:p>
+        </w:tc>
+        <w:tc>
+          <w:tcPr>
+            <w:tcW w:w="2302" w:type="dxa"/>
+          </w:tcPr>
+          <w:p>
+            <w:pPr>
+              <w:pStyle w:val="BodyText"/>
+            </w:pPr>
+            <w:r>
+              <w:t>Country</w:t>
+            </w:r>
+          </w:p>
+        </w:tc>
+        <w:tc>
+          <w:tcPr>
+            <w:tcW w:w="2302" w:type="dxa"/>
+          </w:tcPr>
+          <w:p>
+            <w:pPr>
+              <w:pStyle w:val="BodyText"/>
+            </w:pPr>
+            <w:r>
+              <w:t>VARCHAR(100)</w:t>
+            </w:r>
+            <w:r>
+              <w:t>, NOT NULL</w:t>
+            </w:r>
+          </w:p>
+        </w:tc>
+      </w:tr>
+    </w:tbl>
+    <w:p>
+      <w:pPr>
+        <w:pStyle w:val="BodyText"/>
+      </w:pPr>
+    </w:p>
+    <w:p>
+      <w:pPr>
+        <w:pStyle w:val="BodyText"/>
+      </w:pPr>
+      <w:r>
+        <w:t>Addresses to Seller</w:t>
+      </w:r>
+      <w:r>
+        <w:t>_Addresses</w:t>
+      </w:r>
+      <w:r>
+        <w:t xml:space="preserve"> &amp; Buyer</w:t>
+      </w:r>
+      <w:r>
+        <w:t>_Addresses</w:t>
       </w:r>
       <w:r>
         <w:t xml:space="preserve">, </w:t>
       </w:r>
       <w:r>
-        <w:t>a</w:t>
-      </w:r>
-      <w:r>
-        <w:t>n address can belong to one seller</w:t>
-      </w:r>
-      <w:r>
-        <w:t>, a</w:t>
-      </w:r>
-      <w:r>
-        <w:t>n address can belong to one buyer</w:t>
+        <w:t>One-to-Many relationship</w:t>
       </w:r>
     </w:p>
     <w:p>
@@ -4281,7 +5565,6 @@
             <w:pPr>
               <w:jc w:val="center"/>
             </w:pPr>
-            <w:proofErr w:type="spellStart"/>
             <w:r>
               <w:rPr>
                 <w:rFonts w:ascii="Trebuchet MS" w:hAnsi="Trebuchet MS"/>
@@ -4291,7 +5574,6 @@
               </w:rPr>
               <w:t>address_id</w:t>
             </w:r>
-            <w:proofErr w:type="spellEnd"/>
           </w:p>
         </w:tc>
         <w:tc>
@@ -4392,7 +5674,6 @@
                 <w:szCs w:val="18"/>
               </w:rPr>
             </w:pPr>
-            <w:proofErr w:type="spellStart"/>
             <w:r>
               <w:rPr>
                 <w:color w:val="FFFFFF" w:themeColor="background1"/>
@@ -4401,7 +5682,6 @@
               </w:rPr>
               <w:t>zip_code</w:t>
             </w:r>
-            <w:proofErr w:type="spellEnd"/>
           </w:p>
         </w:tc>
         <w:tc>
@@ -4623,7 +5903,14 @@
           <w:b/>
           <w:bCs/>
         </w:rPr>
-        <w:t xml:space="preserve">4. </w:t>
+        <w:t>6</w:t>
+      </w:r>
+      <w:r>
+        <w:rPr>
+          <w:b/>
+          <w:bCs/>
+        </w:rPr>
+        <w:t xml:space="preserve">. </w:t>
       </w:r>
       <w:r>
         <w:rPr>
@@ -4813,11 +6100,9 @@
             <w:pPr>
               <w:pStyle w:val="BodyText"/>
             </w:pPr>
-            <w:proofErr w:type="spellStart"/>
             <w:r>
               <w:t>item_id</w:t>
             </w:r>
-            <w:proofErr w:type="spellEnd"/>
           </w:p>
         </w:tc>
         <w:tc>
@@ -4870,11 +6155,9 @@
             <w:pPr>
               <w:pStyle w:val="BodyText"/>
             </w:pPr>
-            <w:proofErr w:type="spellStart"/>
             <w:r>
               <w:t>lot_number</w:t>
             </w:r>
-            <w:proofErr w:type="spellEnd"/>
           </w:p>
         </w:tc>
         <w:tc>
@@ -4933,11 +6216,9 @@
             <w:pPr>
               <w:pStyle w:val="BodyText"/>
             </w:pPr>
-            <w:proofErr w:type="spellStart"/>
             <w:r>
               <w:t>seller_id</w:t>
             </w:r>
-            <w:proofErr w:type="spellEnd"/>
           </w:p>
         </w:tc>
         <w:tc>
@@ -4994,11 +6275,9 @@
             <w:pPr>
               <w:pStyle w:val="BodyText"/>
             </w:pPr>
-            <w:proofErr w:type="spellStart"/>
             <w:r>
               <w:t>item_name</w:t>
             </w:r>
-            <w:proofErr w:type="spellEnd"/>
           </w:p>
         </w:tc>
         <w:tc>
@@ -5061,11 +6340,9 @@
             <w:pPr>
               <w:pStyle w:val="BodyText"/>
             </w:pPr>
-            <w:proofErr w:type="spellStart"/>
             <w:r>
               <w:t>category_id</w:t>
             </w:r>
-            <w:proofErr w:type="spellEnd"/>
           </w:p>
         </w:tc>
         <w:tc>
@@ -5118,11 +6395,9 @@
             <w:pPr>
               <w:pStyle w:val="BodyText"/>
             </w:pPr>
-            <w:proofErr w:type="spellStart"/>
             <w:r>
               <w:t>starting_price</w:t>
             </w:r>
-            <w:proofErr w:type="spellEnd"/>
           </w:p>
         </w:tc>
         <w:tc>
@@ -5147,15 +6422,7 @@
               <w:pStyle w:val="BodyText"/>
             </w:pPr>
             <w:r>
-              <w:t>DECIMAL(10,2) CHECK(</w:t>
-            </w:r>
-            <w:proofErr w:type="spellStart"/>
-            <w:r>
-              <w:t>starting_price</w:t>
-            </w:r>
-            <w:proofErr w:type="spellEnd"/>
-            <w:r>
-              <w:t xml:space="preserve"> &gt; 0)</w:t>
+              <w:t>DECIMAL(10,2) CHECK(starting_price &gt; 0)</w:t>
             </w:r>
             <w:r>
               <w:t xml:space="preserve">, </w:t>
@@ -5302,7 +6569,6 @@
             <w:pPr>
               <w:jc w:val="center"/>
             </w:pPr>
-            <w:proofErr w:type="spellStart"/>
             <w:r>
               <w:rPr>
                 <w:rFonts w:ascii="Trebuchet MS" w:hAnsi="Trebuchet MS"/>
@@ -5312,7 +6578,6 @@
               </w:rPr>
               <w:t>item_id</w:t>
             </w:r>
-            <w:proofErr w:type="spellEnd"/>
           </w:p>
         </w:tc>
         <w:tc>
@@ -5332,7 +6597,6 @@
                 <w:szCs w:val="18"/>
               </w:rPr>
             </w:pPr>
-            <w:proofErr w:type="spellStart"/>
             <w:r>
               <w:rPr>
                 <w:color w:val="FFFFFF" w:themeColor="background1"/>
@@ -5341,7 +6605,6 @@
               </w:rPr>
               <w:t>lot_number</w:t>
             </w:r>
-            <w:proofErr w:type="spellEnd"/>
           </w:p>
         </w:tc>
         <w:tc>
@@ -5361,7 +6624,6 @@
                 <w:szCs w:val="18"/>
               </w:rPr>
             </w:pPr>
-            <w:proofErr w:type="spellStart"/>
             <w:r>
               <w:rPr>
                 <w:color w:val="FFFFFF" w:themeColor="background1"/>
@@ -5370,7 +6632,6 @@
               </w:rPr>
               <w:t>seller_id</w:t>
             </w:r>
-            <w:proofErr w:type="spellEnd"/>
           </w:p>
         </w:tc>
         <w:tc>
@@ -5390,7 +6651,6 @@
                 <w:szCs w:val="18"/>
               </w:rPr>
             </w:pPr>
-            <w:proofErr w:type="spellStart"/>
             <w:r>
               <w:rPr>
                 <w:color w:val="FFFFFF" w:themeColor="background1"/>
@@ -5399,7 +6659,6 @@
               </w:rPr>
               <w:t>item_name</w:t>
             </w:r>
-            <w:proofErr w:type="spellEnd"/>
           </w:p>
         </w:tc>
         <w:tc>
@@ -5419,7 +6678,6 @@
                 <w:szCs w:val="18"/>
               </w:rPr>
             </w:pPr>
-            <w:proofErr w:type="spellStart"/>
             <w:r>
               <w:rPr>
                 <w:color w:val="FFFFFF" w:themeColor="background1"/>
@@ -5428,7 +6686,6 @@
               </w:rPr>
               <w:t>category_id</w:t>
             </w:r>
-            <w:proofErr w:type="spellEnd"/>
           </w:p>
         </w:tc>
         <w:tc>
@@ -5448,7 +6705,6 @@
                 <w:szCs w:val="18"/>
               </w:rPr>
             </w:pPr>
-            <w:proofErr w:type="spellStart"/>
             <w:r>
               <w:rPr>
                 <w:color w:val="FFFFFF" w:themeColor="background1"/>
@@ -5457,7 +6713,6 @@
               </w:rPr>
               <w:t>starting_price</w:t>
             </w:r>
-            <w:proofErr w:type="spellEnd"/>
           </w:p>
         </w:tc>
         <w:tc>
@@ -5579,15 +6834,7 @@
               <w:pStyle w:val="BodyText"/>
             </w:pPr>
             <w:r>
-              <w:t xml:space="preserve">Chanel 'Sac a Rabat' flap bag in marine </w:t>
-            </w:r>
-            <w:proofErr w:type="spellStart"/>
-            <w:r>
-              <w:t>fonce</w:t>
-            </w:r>
-            <w:proofErr w:type="spellEnd"/>
-            <w:r>
-              <w:t xml:space="preserve"> satin with canted squares of dark blue sequin quilted pattern.</w:t>
+              <w:t>Chanel 'Sac a Rabat' flap bag in marine fonce satin with canted squares of dark blue sequin quilted pattern.</w:t>
             </w:r>
           </w:p>
         </w:tc>
@@ -5713,7 +6960,14 @@
           <w:b/>
           <w:bCs/>
         </w:rPr>
-        <w:t xml:space="preserve">5. </w:t>
+        <w:t>7</w:t>
+      </w:r>
+      <w:r>
+        <w:rPr>
+          <w:b/>
+          <w:bCs/>
+        </w:rPr>
+        <w:t xml:space="preserve">. </w:t>
       </w:r>
       <w:r>
         <w:rPr>
@@ -5891,6 +7145,7 @@
                 <w:b/>
                 <w:bCs/>
               </w:rPr>
+              <w:lastRenderedPageBreak/>
               <w:t>Categories</w:t>
             </w:r>
           </w:p>
@@ -5903,11 +7158,9 @@
             <w:pPr>
               <w:pStyle w:val="BodyText"/>
             </w:pPr>
-            <w:proofErr w:type="spellStart"/>
             <w:r>
               <w:t>category_id</w:t>
             </w:r>
-            <w:proofErr w:type="spellEnd"/>
           </w:p>
         </w:tc>
         <w:tc>
@@ -5960,11 +7213,9 @@
             <w:pPr>
               <w:pStyle w:val="BodyText"/>
             </w:pPr>
-            <w:proofErr w:type="spellStart"/>
             <w:r>
               <w:t>category_name</w:t>
             </w:r>
-            <w:proofErr w:type="spellEnd"/>
           </w:p>
         </w:tc>
         <w:tc>
@@ -6016,11 +7267,9 @@
       <w:r>
         <w:t xml:space="preserve">to </w:t>
       </w:r>
-      <w:proofErr w:type="spellStart"/>
       <w:r>
         <w:t>Itmes</w:t>
       </w:r>
-      <w:proofErr w:type="spellEnd"/>
       <w:r>
         <w:t xml:space="preserve">, </w:t>
       </w:r>
@@ -6087,7 +7336,6 @@
             <w:pPr>
               <w:jc w:val="center"/>
             </w:pPr>
-            <w:proofErr w:type="spellStart"/>
             <w:r>
               <w:rPr>
                 <w:rFonts w:ascii="Trebuchet MS" w:hAnsi="Trebuchet MS"/>
@@ -6097,7 +7345,6 @@
               </w:rPr>
               <w:t>category_id</w:t>
             </w:r>
-            <w:proofErr w:type="spellEnd"/>
           </w:p>
         </w:tc>
         <w:tc>
@@ -6117,7 +7364,6 @@
                 <w:szCs w:val="18"/>
               </w:rPr>
             </w:pPr>
-            <w:proofErr w:type="spellStart"/>
             <w:r>
               <w:rPr>
                 <w:color w:val="FFFFFF" w:themeColor="background1"/>
@@ -6126,7 +7372,6 @@
               </w:rPr>
               <w:t>category_name</w:t>
             </w:r>
-            <w:proofErr w:type="spellEnd"/>
           </w:p>
         </w:tc>
       </w:tr>
@@ -6211,8 +7456,14 @@
           <w:b/>
           <w:bCs/>
         </w:rPr>
-        <w:lastRenderedPageBreak/>
-        <w:t xml:space="preserve">6. </w:t>
+        <w:t>8</w:t>
+      </w:r>
+      <w:r>
+        <w:rPr>
+          <w:b/>
+          <w:bCs/>
+        </w:rPr>
+        <w:t xml:space="preserve">. </w:t>
       </w:r>
       <w:r>
         <w:rPr>
@@ -6402,11 +7653,9 @@
             <w:pPr>
               <w:pStyle w:val="BodyText"/>
             </w:pPr>
-            <w:proofErr w:type="spellStart"/>
             <w:r>
               <w:t>auction_id</w:t>
             </w:r>
-            <w:proofErr w:type="spellEnd"/>
           </w:p>
         </w:tc>
         <w:tc>
@@ -6585,11 +7834,9 @@
             <w:pPr>
               <w:pStyle w:val="BodyText"/>
             </w:pPr>
-            <w:proofErr w:type="spellStart"/>
             <w:r>
               <w:t>location_id</w:t>
             </w:r>
-            <w:proofErr w:type="spellEnd"/>
           </w:p>
         </w:tc>
         <w:tc>
@@ -6642,11 +7889,9 @@
             <w:pPr>
               <w:pStyle w:val="BodyText"/>
             </w:pPr>
-            <w:proofErr w:type="spellStart"/>
             <w:r>
               <w:t>special_notes</w:t>
             </w:r>
-            <w:proofErr w:type="spellEnd"/>
           </w:p>
         </w:tc>
         <w:tc>
@@ -6760,7 +8005,6 @@
             <w:pPr>
               <w:jc w:val="center"/>
             </w:pPr>
-            <w:proofErr w:type="spellStart"/>
             <w:r>
               <w:rPr>
                 <w:rFonts w:ascii="Trebuchet MS" w:hAnsi="Trebuchet MS"/>
@@ -6770,7 +8014,6 @@
               </w:rPr>
               <w:t>auction_id</w:t>
             </w:r>
-            <w:proofErr w:type="spellEnd"/>
           </w:p>
         </w:tc>
         <w:tc>
@@ -6844,7 +8087,6 @@
                 <w:szCs w:val="18"/>
               </w:rPr>
             </w:pPr>
-            <w:proofErr w:type="spellStart"/>
             <w:r>
               <w:rPr>
                 <w:color w:val="FFFFFF" w:themeColor="background1"/>
@@ -6853,7 +8095,6 @@
               </w:rPr>
               <w:t>location_id</w:t>
             </w:r>
-            <w:proofErr w:type="spellEnd"/>
           </w:p>
         </w:tc>
         <w:tc>
@@ -6873,7 +8114,6 @@
                 <w:szCs w:val="18"/>
               </w:rPr>
             </w:pPr>
-            <w:proofErr w:type="spellStart"/>
             <w:r>
               <w:rPr>
                 <w:color w:val="FFFFFF" w:themeColor="background1"/>
@@ -6882,7 +8122,6 @@
               </w:rPr>
               <w:t>special_notes</w:t>
             </w:r>
-            <w:proofErr w:type="spellEnd"/>
           </w:p>
         </w:tc>
       </w:tr>
@@ -7051,7 +8290,14 @@
           <w:b/>
           <w:bCs/>
         </w:rPr>
-        <w:t xml:space="preserve">7. </w:t>
+        <w:t>9</w:t>
+      </w:r>
+      <w:r>
+        <w:rPr>
+          <w:b/>
+          <w:bCs/>
+        </w:rPr>
+        <w:t xml:space="preserve">. </w:t>
       </w:r>
       <w:r>
         <w:rPr>
@@ -7131,6 +8377,7 @@
                 <w:sz w:val="18"/>
                 <w:szCs w:val="18"/>
               </w:rPr>
+              <w:lastRenderedPageBreak/>
               <w:t>Table Name</w:t>
             </w:r>
           </w:p>
@@ -7247,11 +8494,9 @@
             <w:pPr>
               <w:pStyle w:val="BodyText"/>
             </w:pPr>
-            <w:proofErr w:type="spellStart"/>
             <w:r>
               <w:t>location_id</w:t>
             </w:r>
-            <w:proofErr w:type="spellEnd"/>
           </w:p>
         </w:tc>
         <w:tc>
@@ -7500,11 +8745,9 @@
             <w:pPr>
               <w:pStyle w:val="BodyText"/>
             </w:pPr>
-            <w:proofErr w:type="spellStart"/>
             <w:r>
               <w:t>zip_code</w:t>
             </w:r>
-            <w:proofErr w:type="spellEnd"/>
           </w:p>
         </w:tc>
         <w:tc>
@@ -7637,7 +8880,6 @@
         <w:pStyle w:val="BodyText"/>
       </w:pPr>
       <w:r>
-        <w:lastRenderedPageBreak/>
         <w:t>Example with data</w:t>
       </w:r>
     </w:p>
@@ -7682,7 +8924,6 @@
             <w:pPr>
               <w:jc w:val="center"/>
             </w:pPr>
-            <w:proofErr w:type="spellStart"/>
             <w:r>
               <w:rPr>
                 <w:rFonts w:ascii="Trebuchet MS" w:hAnsi="Trebuchet MS"/>
@@ -7692,7 +8933,6 @@
               </w:rPr>
               <w:t>location_id</w:t>
             </w:r>
-            <w:proofErr w:type="spellEnd"/>
           </w:p>
         </w:tc>
         <w:tc>
@@ -7793,7 +9033,6 @@
                 <w:szCs w:val="18"/>
               </w:rPr>
             </w:pPr>
-            <w:proofErr w:type="spellStart"/>
             <w:r>
               <w:rPr>
                 <w:color w:val="FFFFFF" w:themeColor="background1"/>
@@ -7802,7 +9041,6 @@
               </w:rPr>
               <w:t>zip_code</w:t>
             </w:r>
-            <w:proofErr w:type="spellEnd"/>
           </w:p>
         </w:tc>
         <w:tc>
@@ -7871,19 +9109,11 @@
             <w:pPr>
               <w:pStyle w:val="BodyText"/>
             </w:pPr>
-            <w:proofErr w:type="spellStart"/>
             <w:r>
               <w:rPr>
                 <w:lang w:val="ru-RU"/>
               </w:rPr>
-              <w:t>Carson</w:t>
-            </w:r>
-            <w:proofErr w:type="spellEnd"/>
-            <w:r>
-              <w:rPr>
-                <w:lang w:val="ru-RU"/>
-              </w:rPr>
-              <w:t xml:space="preserve"> City</w:t>
+              <w:t>Carson City</w:t>
             </w:r>
           </w:p>
         </w:tc>
@@ -8029,7 +9259,14 @@
           <w:b/>
           <w:bCs/>
         </w:rPr>
-        <w:t xml:space="preserve">8. </w:t>
+        <w:t>10</w:t>
+      </w:r>
+      <w:r>
+        <w:rPr>
+          <w:b/>
+          <w:bCs/>
+        </w:rPr>
+        <w:t xml:space="preserve">. </w:t>
       </w:r>
       <w:r>
         <w:rPr>
@@ -8202,7 +9439,6 @@
             <w:pPr>
               <w:pStyle w:val="BodyText"/>
             </w:pPr>
-            <w:proofErr w:type="spellStart"/>
             <w:r>
               <w:rPr>
                 <w:b/>
@@ -8210,22 +9446,19 @@
               </w:rPr>
               <w:t>Auction_Items</w:t>
             </w:r>
-            <w:proofErr w:type="spellEnd"/>
-          </w:p>
-        </w:tc>
-        <w:tc>
-          <w:tcPr>
-            <w:tcW w:w="2302" w:type="dxa"/>
-          </w:tcPr>
-          <w:p>
-            <w:pPr>
-              <w:pStyle w:val="BodyText"/>
-            </w:pPr>
-            <w:proofErr w:type="spellStart"/>
+          </w:p>
+        </w:tc>
+        <w:tc>
+          <w:tcPr>
+            <w:tcW w:w="2302" w:type="dxa"/>
+          </w:tcPr>
+          <w:p>
+            <w:pPr>
+              <w:pStyle w:val="BodyText"/>
+            </w:pPr>
             <w:r>
               <w:t>auction_item_id</w:t>
             </w:r>
-            <w:proofErr w:type="spellEnd"/>
           </w:p>
         </w:tc>
         <w:tc>
@@ -8284,11 +9517,9 @@
             <w:pPr>
               <w:pStyle w:val="BodyText"/>
             </w:pPr>
-            <w:proofErr w:type="spellStart"/>
             <w:r>
               <w:t>auction_id</w:t>
             </w:r>
-            <w:proofErr w:type="spellEnd"/>
           </w:p>
         </w:tc>
         <w:tc>
@@ -8344,11 +9575,9 @@
             <w:pPr>
               <w:pStyle w:val="BodyText"/>
             </w:pPr>
-            <w:proofErr w:type="spellStart"/>
             <w:r>
               <w:t>item_id</w:t>
             </w:r>
-            <w:proofErr w:type="spellEnd"/>
           </w:p>
         </w:tc>
         <w:tc>
@@ -8408,11 +9637,9 @@
             <w:pPr>
               <w:pStyle w:val="BodyText"/>
             </w:pPr>
-            <w:proofErr w:type="spellStart"/>
             <w:r>
               <w:t>final_price</w:t>
             </w:r>
-            <w:proofErr w:type="spellEnd"/>
           </w:p>
         </w:tc>
         <w:tc>
@@ -8437,15 +9664,7 @@
               <w:pStyle w:val="BodyText"/>
             </w:pPr>
             <w:r>
-              <w:t>DECIMAL(10,2) CHECK(</w:t>
-            </w:r>
-            <w:proofErr w:type="spellStart"/>
-            <w:r>
-              <w:t>final_price</w:t>
-            </w:r>
-            <w:proofErr w:type="spellEnd"/>
-            <w:r>
-              <w:t xml:space="preserve"> &gt; 0)</w:t>
+              <w:t>DECIMAL(10,2) CHECK(final_price &gt; 0)</w:t>
             </w:r>
             <w:r>
               <w:t xml:space="preserve">, </w:t>
@@ -8479,11 +9698,9 @@
             <w:pPr>
               <w:pStyle w:val="BodyText"/>
             </w:pPr>
-            <w:proofErr w:type="spellStart"/>
             <w:r>
               <w:t>buyer_id</w:t>
             </w:r>
-            <w:proofErr w:type="spellEnd"/>
           </w:p>
         </w:tc>
         <w:tc>
@@ -8535,11 +9752,9 @@
       <w:r>
         <w:t xml:space="preserve">Buyers to </w:t>
       </w:r>
-      <w:proofErr w:type="spellStart"/>
       <w:r>
         <w:t>Auction_Items</w:t>
       </w:r>
-      <w:proofErr w:type="spellEnd"/>
       <w:r>
         <w:t xml:space="preserve">, </w:t>
       </w:r>
@@ -8554,11 +9769,10 @@
       <w:pPr>
         <w:pStyle w:val="BodyText"/>
       </w:pPr>
-      <w:proofErr w:type="spellStart"/>
-      <w:r>
+      <w:r>
+        <w:lastRenderedPageBreak/>
         <w:t>Auction_Items</w:t>
       </w:r>
-      <w:proofErr w:type="spellEnd"/>
       <w:r>
         <w:t xml:space="preserve"> to</w:t>
       </w:r>
@@ -8575,15 +9789,7 @@
         <w:t>M</w:t>
       </w:r>
       <w:r>
-        <w:t xml:space="preserve">any-to-Many relationship between auctions and items is handled via the </w:t>
-      </w:r>
-      <w:proofErr w:type="spellStart"/>
-      <w:r>
-        <w:t>Auction_Items</w:t>
-      </w:r>
-      <w:proofErr w:type="spellEnd"/>
-      <w:r>
-        <w:t xml:space="preserve"> table</w:t>
+        <w:t>any-to-Many relationship between auctions and items is handled via the Auction_Items table</w:t>
       </w:r>
     </w:p>
     <w:p>
@@ -8634,7 +9840,6 @@
             <w:pPr>
               <w:jc w:val="right"/>
             </w:pPr>
-            <w:proofErr w:type="spellStart"/>
             <w:r>
               <w:rPr>
                 <w:rFonts w:ascii="Trebuchet MS" w:hAnsi="Trebuchet MS"/>
@@ -8644,7 +9849,6 @@
               </w:rPr>
               <w:t>auction_item_id</w:t>
             </w:r>
-            <w:proofErr w:type="spellEnd"/>
           </w:p>
         </w:tc>
         <w:tc>
@@ -8664,7 +9868,6 @@
                 <w:szCs w:val="18"/>
               </w:rPr>
             </w:pPr>
-            <w:proofErr w:type="spellStart"/>
             <w:r>
               <w:rPr>
                 <w:color w:val="FFFFFF" w:themeColor="background1"/>
@@ -8673,7 +9876,6 @@
               </w:rPr>
               <w:t>auction_id</w:t>
             </w:r>
-            <w:proofErr w:type="spellEnd"/>
           </w:p>
         </w:tc>
         <w:tc>
@@ -8693,7 +9895,6 @@
                 <w:szCs w:val="18"/>
               </w:rPr>
             </w:pPr>
-            <w:proofErr w:type="spellStart"/>
             <w:r>
               <w:rPr>
                 <w:color w:val="FFFFFF" w:themeColor="background1"/>
@@ -8702,7 +9903,6 @@
               </w:rPr>
               <w:t>item_id</w:t>
             </w:r>
-            <w:proofErr w:type="spellEnd"/>
           </w:p>
         </w:tc>
         <w:tc>
@@ -8722,7 +9922,6 @@
                 <w:szCs w:val="18"/>
               </w:rPr>
             </w:pPr>
-            <w:proofErr w:type="spellStart"/>
             <w:r>
               <w:rPr>
                 <w:color w:val="FFFFFF" w:themeColor="background1"/>
@@ -8731,7 +9930,6 @@
               </w:rPr>
               <w:t>final_price</w:t>
             </w:r>
-            <w:proofErr w:type="spellEnd"/>
           </w:p>
         </w:tc>
         <w:tc>
@@ -8751,7 +9949,6 @@
                 <w:szCs w:val="18"/>
               </w:rPr>
             </w:pPr>
-            <w:proofErr w:type="spellStart"/>
             <w:r>
               <w:rPr>
                 <w:color w:val="FFFFFF" w:themeColor="background1"/>
@@ -8760,7 +9957,6 @@
               </w:rPr>
               <w:t>buyer_id</w:t>
             </w:r>
-            <w:proofErr w:type="spellEnd"/>
           </w:p>
         </w:tc>
       </w:tr>
@@ -8929,7 +10125,14 @@
           <w:b/>
           <w:bCs/>
         </w:rPr>
-        <w:t xml:space="preserve">9. </w:t>
+        <w:t>11</w:t>
+      </w:r>
+      <w:r>
+        <w:rPr>
+          <w:b/>
+          <w:bCs/>
+        </w:rPr>
+        <w:t xml:space="preserve">. </w:t>
       </w:r>
       <w:r>
         <w:rPr>
@@ -9119,11 +10322,9 @@
             <w:pPr>
               <w:pStyle w:val="BodyText"/>
             </w:pPr>
-            <w:proofErr w:type="spellStart"/>
             <w:r>
               <w:t>transaction_id</w:t>
             </w:r>
-            <w:proofErr w:type="spellEnd"/>
           </w:p>
         </w:tc>
         <w:tc>
@@ -9176,31 +10377,21 @@
             <w:pPr>
               <w:pStyle w:val="BodyText"/>
             </w:pPr>
-            <w:proofErr w:type="spellStart"/>
             <w:r>
               <w:t>auction_item_id</w:t>
             </w:r>
-            <w:proofErr w:type="spellEnd"/>
-          </w:p>
-        </w:tc>
-        <w:tc>
-          <w:tcPr>
-            <w:tcW w:w="2302" w:type="dxa"/>
-          </w:tcPr>
-          <w:p>
-            <w:pPr>
-              <w:pStyle w:val="BodyText"/>
-            </w:pPr>
-            <w:r>
-              <w:t xml:space="preserve">References </w:t>
-            </w:r>
-            <w:proofErr w:type="spellStart"/>
-            <w:r>
-              <w:t>Auction_Items</w:t>
-            </w:r>
-            <w:proofErr w:type="spellEnd"/>
-            <w:r>
-              <w:t xml:space="preserve"> table, FK</w:t>
+          </w:p>
+        </w:tc>
+        <w:tc>
+          <w:tcPr>
+            <w:tcW w:w="2302" w:type="dxa"/>
+          </w:tcPr>
+          <w:p>
+            <w:pPr>
+              <w:pStyle w:val="BodyText"/>
+            </w:pPr>
+            <w:r>
+              <w:t>References Auction_Items table, FK</w:t>
             </w:r>
           </w:p>
         </w:tc>
@@ -9241,11 +10432,9 @@
             <w:pPr>
               <w:pStyle w:val="BodyText"/>
             </w:pPr>
-            <w:proofErr w:type="spellStart"/>
             <w:r>
               <w:t>seller_id</w:t>
             </w:r>
-            <w:proofErr w:type="spellEnd"/>
           </w:p>
         </w:tc>
         <w:tc>
@@ -9302,11 +10491,9 @@
             <w:pPr>
               <w:pStyle w:val="BodyText"/>
             </w:pPr>
-            <w:proofErr w:type="spellStart"/>
             <w:r>
               <w:t>buyer_id</w:t>
             </w:r>
-            <w:proofErr w:type="spellEnd"/>
           </w:p>
         </w:tc>
         <w:tc>
@@ -9359,11 +10546,9 @@
             <w:pPr>
               <w:pStyle w:val="BodyText"/>
             </w:pPr>
-            <w:proofErr w:type="spellStart"/>
             <w:r>
               <w:t>sale_price</w:t>
             </w:r>
-            <w:proofErr w:type="spellEnd"/>
           </w:p>
         </w:tc>
         <w:tc>
@@ -9388,15 +10573,7 @@
               <w:pStyle w:val="BodyText"/>
             </w:pPr>
             <w:r>
-              <w:t>DECIMAL(10,2) CHECK(</w:t>
-            </w:r>
-            <w:proofErr w:type="spellStart"/>
-            <w:r>
-              <w:t>sale_price</w:t>
-            </w:r>
-            <w:proofErr w:type="spellEnd"/>
-            <w:r>
-              <w:t xml:space="preserve"> &gt; 0)</w:t>
+              <w:t>DECIMAL(10,2) CHECK(sale_price &gt; 0)</w:t>
             </w:r>
             <w:r>
               <w:t xml:space="preserve">, </w:t>
@@ -9430,11 +10607,9 @@
             <w:pPr>
               <w:pStyle w:val="BodyText"/>
             </w:pPr>
-            <w:proofErr w:type="spellStart"/>
             <w:r>
               <w:t>payment_status</w:t>
             </w:r>
-            <w:proofErr w:type="spellEnd"/>
           </w:p>
         </w:tc>
         <w:tc>
@@ -9490,21 +10665,26 @@
         <w:t>to</w:t>
       </w:r>
       <w:r>
-        <w:t xml:space="preserve"> </w:t>
-      </w:r>
-      <w:proofErr w:type="spellStart"/>
-      <w:r>
-        <w:t>Auction_Items</w:t>
-      </w:r>
-      <w:proofErr w:type="spellEnd"/>
-      <w:r>
-        <w:t>, Sellers, Buyers</w:t>
+        <w:t xml:space="preserve"> Auction_Items, Sellers, Buyers</w:t>
       </w:r>
       <w:r>
         <w:t>, e</w:t>
       </w:r>
       <w:r>
         <w:t>ach transaction is linked to an auctioned item, a seller, and a buyer</w:t>
+      </w:r>
+    </w:p>
+    <w:p>
+      <w:pPr>
+        <w:pStyle w:val="BodyText"/>
+      </w:pPr>
+    </w:p>
+    <w:p>
+      <w:pPr>
+        <w:pStyle w:val="BodyText"/>
+      </w:pPr>
+      <w:r>
+        <w:t>Transactions to Payments, One-to-One Relationship, transaction_id is a FK in the Payments table</w:t>
       </w:r>
     </w:p>
     <w:p>
@@ -9561,7 +10741,6 @@
             <w:pPr>
               <w:jc w:val="right"/>
             </w:pPr>
-            <w:proofErr w:type="spellStart"/>
             <w:r>
               <w:rPr>
                 <w:rFonts w:ascii="Trebuchet MS" w:hAnsi="Trebuchet MS"/>
@@ -9571,7 +10750,6 @@
               </w:rPr>
               <w:t>transaction_id</w:t>
             </w:r>
-            <w:proofErr w:type="spellEnd"/>
           </w:p>
         </w:tc>
         <w:tc>
@@ -9591,7 +10769,6 @@
                 <w:szCs w:val="18"/>
               </w:rPr>
             </w:pPr>
-            <w:proofErr w:type="spellStart"/>
             <w:r>
               <w:rPr>
                 <w:color w:val="FFFFFF" w:themeColor="background1"/>
@@ -9600,7 +10777,6 @@
               </w:rPr>
               <w:t>auction_item_id</w:t>
             </w:r>
-            <w:proofErr w:type="spellEnd"/>
           </w:p>
         </w:tc>
         <w:tc>
@@ -9620,7 +10796,6 @@
                 <w:szCs w:val="18"/>
               </w:rPr>
             </w:pPr>
-            <w:proofErr w:type="spellStart"/>
             <w:r>
               <w:rPr>
                 <w:color w:val="FFFFFF" w:themeColor="background1"/>
@@ -9629,7 +10804,6 @@
               </w:rPr>
               <w:t>seller_id</w:t>
             </w:r>
-            <w:proofErr w:type="spellEnd"/>
           </w:p>
         </w:tc>
         <w:tc>
@@ -9649,7 +10823,6 @@
                 <w:szCs w:val="18"/>
               </w:rPr>
             </w:pPr>
-            <w:proofErr w:type="spellStart"/>
             <w:r>
               <w:rPr>
                 <w:color w:val="FFFFFF" w:themeColor="background1"/>
@@ -9658,7 +10831,6 @@
               </w:rPr>
               <w:t>buyer_id</w:t>
             </w:r>
-            <w:proofErr w:type="spellEnd"/>
           </w:p>
         </w:tc>
         <w:tc>
@@ -9678,7 +10850,6 @@
                 <w:szCs w:val="18"/>
               </w:rPr>
             </w:pPr>
-            <w:proofErr w:type="spellStart"/>
             <w:r>
               <w:rPr>
                 <w:color w:val="FFFFFF" w:themeColor="background1"/>
@@ -9687,7 +10858,6 @@
               </w:rPr>
               <w:t>sale_price</w:t>
             </w:r>
-            <w:proofErr w:type="spellEnd"/>
           </w:p>
         </w:tc>
         <w:tc>
@@ -9707,7 +10877,6 @@
                 <w:szCs w:val="18"/>
               </w:rPr>
             </w:pPr>
-            <w:proofErr w:type="spellStart"/>
             <w:r>
               <w:rPr>
                 <w:color w:val="FFFFFF" w:themeColor="background1"/>
@@ -9716,7 +10885,6 @@
               </w:rPr>
               <w:t>payment_status</w:t>
             </w:r>
-            <w:proofErr w:type="spellEnd"/>
           </w:p>
         </w:tc>
       </w:tr>
@@ -9908,7 +11076,22 @@
           <w:b/>
           <w:bCs/>
         </w:rPr>
-        <w:t xml:space="preserve">10. </w:t>
+        <w:lastRenderedPageBreak/>
+        <w:t>1</w:t>
+      </w:r>
+      <w:r>
+        <w:rPr>
+          <w:b/>
+          <w:bCs/>
+        </w:rPr>
+        <w:t>2</w:t>
+      </w:r>
+      <w:r>
+        <w:rPr>
+          <w:b/>
+          <w:bCs/>
+        </w:rPr>
+        <w:t xml:space="preserve">. </w:t>
       </w:r>
       <w:r>
         <w:rPr>
@@ -10095,11 +11278,9 @@
             <w:pPr>
               <w:pStyle w:val="BodyText"/>
             </w:pPr>
-            <w:proofErr w:type="spellStart"/>
             <w:r>
               <w:t>bid_id</w:t>
             </w:r>
-            <w:proofErr w:type="spellEnd"/>
           </w:p>
         </w:tc>
         <w:tc>
@@ -10152,31 +11333,21 @@
             <w:pPr>
               <w:pStyle w:val="BodyText"/>
             </w:pPr>
-            <w:proofErr w:type="spellStart"/>
             <w:r>
               <w:t>auction_item_id</w:t>
             </w:r>
-            <w:proofErr w:type="spellEnd"/>
-          </w:p>
-        </w:tc>
-        <w:tc>
-          <w:tcPr>
-            <w:tcW w:w="2302" w:type="dxa"/>
-          </w:tcPr>
-          <w:p>
-            <w:pPr>
-              <w:pStyle w:val="BodyText"/>
-            </w:pPr>
-            <w:r>
-              <w:t xml:space="preserve">References </w:t>
-            </w:r>
-            <w:proofErr w:type="spellStart"/>
-            <w:r>
-              <w:t>Auction_Items</w:t>
-            </w:r>
-            <w:proofErr w:type="spellEnd"/>
-            <w:r>
-              <w:t xml:space="preserve"> table, FK</w:t>
+          </w:p>
+        </w:tc>
+        <w:tc>
+          <w:tcPr>
+            <w:tcW w:w="2302" w:type="dxa"/>
+          </w:tcPr>
+          <w:p>
+            <w:pPr>
+              <w:pStyle w:val="BodyText"/>
+            </w:pPr>
+            <w:r>
+              <w:t>References Auction_Items table, FK</w:t>
             </w:r>
           </w:p>
         </w:tc>
@@ -10217,11 +11388,9 @@
             <w:pPr>
               <w:pStyle w:val="BodyText"/>
             </w:pPr>
-            <w:proofErr w:type="spellStart"/>
             <w:r>
               <w:t>buyer_id</w:t>
             </w:r>
-            <w:proofErr w:type="spellEnd"/>
           </w:p>
         </w:tc>
         <w:tc>
@@ -10278,11 +11447,9 @@
             <w:pPr>
               <w:pStyle w:val="BodyText"/>
             </w:pPr>
-            <w:proofErr w:type="spellStart"/>
             <w:r>
               <w:t>bid_amount</w:t>
             </w:r>
-            <w:proofErr w:type="spellEnd"/>
           </w:p>
         </w:tc>
         <w:tc>
@@ -10307,15 +11474,7 @@
               <w:pStyle w:val="BodyText"/>
             </w:pPr>
             <w:r>
-              <w:t>DECIMAL(10,2) CHECK(</w:t>
-            </w:r>
-            <w:proofErr w:type="spellStart"/>
-            <w:r>
-              <w:t>bid_amount</w:t>
-            </w:r>
-            <w:proofErr w:type="spellEnd"/>
-            <w:r>
-              <w:t xml:space="preserve"> &gt; 0)</w:t>
+              <w:t>DECIMAL(10,2) CHECK(bid_amount &gt; 0)</w:t>
             </w:r>
             <w:r>
               <w:t xml:space="preserve">, </w:t>
@@ -10349,11 +11508,9 @@
             <w:pPr>
               <w:pStyle w:val="BodyText"/>
             </w:pPr>
-            <w:proofErr w:type="spellStart"/>
             <w:r>
               <w:t>bid_time</w:t>
             </w:r>
-            <w:proofErr w:type="spellEnd"/>
           </w:p>
         </w:tc>
         <w:tc>
@@ -10379,6 +11536,64 @@
             </w:pPr>
             <w:r>
               <w:t>TIMESTAMP DEFAULT CURRENT_TIMESTAMP</w:t>
+            </w:r>
+          </w:p>
+        </w:tc>
+      </w:tr>
+      <w:tr>
+        <w:trPr>
+          <w:trHeight w:val="432"/>
+        </w:trPr>
+        <w:tc>
+          <w:tcPr>
+            <w:tcW w:w="2302" w:type="dxa"/>
+            <w:vMerge/>
+          </w:tcPr>
+          <w:p>
+            <w:pPr>
+              <w:pStyle w:val="BodyText"/>
+            </w:pPr>
+          </w:p>
+        </w:tc>
+        <w:tc>
+          <w:tcPr>
+            <w:tcW w:w="2302" w:type="dxa"/>
+          </w:tcPr>
+          <w:p>
+            <w:pPr>
+              <w:pStyle w:val="BodyText"/>
+            </w:pPr>
+            <w:r>
+              <w:t>bid_status</w:t>
+            </w:r>
+            <w:r>
+              <w:br/>
+            </w:r>
+          </w:p>
+        </w:tc>
+        <w:tc>
+          <w:tcPr>
+            <w:tcW w:w="2302" w:type="dxa"/>
+          </w:tcPr>
+          <w:p>
+            <w:pPr>
+              <w:pStyle w:val="BodyText"/>
+            </w:pPr>
+            <w:r>
+              <w:t>Current status of the bid</w:t>
+            </w:r>
+          </w:p>
+        </w:tc>
+        <w:tc>
+          <w:tcPr>
+            <w:tcW w:w="2302" w:type="dxa"/>
+          </w:tcPr>
+          <w:p>
+            <w:pPr>
+              <w:pStyle w:val="BodyText"/>
+            </w:pPr>
+            <w:r>
+              <w:t>ENUM ('Active', 'Winning', 'Rejected') DEFAULT 'Active'</w:t>
             </w:r>
           </w:p>
         </w:tc>
@@ -10402,13 +11617,8 @@
         </w:rPr>
         <w:t xml:space="preserve">to </w:t>
       </w:r>
-      <w:proofErr w:type="spellStart"/>
-      <w:r>
-        <w:t>Auction_Items</w:t>
-      </w:r>
-      <w:proofErr w:type="spellEnd"/>
-      <w:r>
-        <w:t xml:space="preserve"> &amp; Buyers</w:t>
+      <w:r>
+        <w:t>Auction_Items &amp; Buyers</w:t>
       </w:r>
       <w:r>
         <w:t xml:space="preserve">, </w:t>
@@ -10427,7 +11637,6 @@
         <w:pStyle w:val="BodyText"/>
       </w:pPr>
       <w:r>
-        <w:lastRenderedPageBreak/>
         <w:t>Example with data</w:t>
       </w:r>
     </w:p>
@@ -10438,7 +11647,7 @@
     </w:p>
     <w:tbl>
       <w:tblPr>
-        <w:tblW w:w="0" w:type="auto"/>
+        <w:tblW w:w="9816" w:type="dxa"/>
         <w:tblInd w:w="-108" w:type="dxa"/>
         <w:tblBorders>
           <w:top w:val="single" w:sz="4" w:space="0" w:color="76CDD8"/>
@@ -10457,6 +11666,7 @@
         <w:gridCol w:w="1934"/>
         <w:gridCol w:w="1338"/>
         <w:gridCol w:w="1636"/>
+        <w:gridCol w:w="1636"/>
       </w:tblGrid>
       <w:tr>
         <w:trPr>
@@ -10471,7 +11681,6 @@
             <w:pPr>
               <w:jc w:val="center"/>
             </w:pPr>
-            <w:proofErr w:type="spellStart"/>
             <w:r>
               <w:rPr>
                 <w:rFonts w:ascii="Trebuchet MS" w:hAnsi="Trebuchet MS"/>
@@ -10481,7 +11690,6 @@
               </w:rPr>
               <w:t>bid_id</w:t>
             </w:r>
-            <w:proofErr w:type="spellEnd"/>
           </w:p>
         </w:tc>
         <w:tc>
@@ -10501,7 +11709,6 @@
                 <w:szCs w:val="18"/>
               </w:rPr>
             </w:pPr>
-            <w:proofErr w:type="spellStart"/>
             <w:r>
               <w:rPr>
                 <w:color w:val="FFFFFF" w:themeColor="background1"/>
@@ -10510,7 +11717,6 @@
               </w:rPr>
               <w:t>auction_item_id</w:t>
             </w:r>
-            <w:proofErr w:type="spellEnd"/>
           </w:p>
         </w:tc>
         <w:tc>
@@ -10530,7 +11736,6 @@
                 <w:szCs w:val="18"/>
               </w:rPr>
             </w:pPr>
-            <w:proofErr w:type="spellStart"/>
             <w:r>
               <w:rPr>
                 <w:color w:val="FFFFFF" w:themeColor="background1"/>
@@ -10539,7 +11744,6 @@
               </w:rPr>
               <w:t>buyer_id</w:t>
             </w:r>
-            <w:proofErr w:type="spellEnd"/>
           </w:p>
         </w:tc>
         <w:tc>
@@ -10559,7 +11763,6 @@
                 <w:szCs w:val="18"/>
               </w:rPr>
             </w:pPr>
-            <w:proofErr w:type="spellStart"/>
             <w:r>
               <w:rPr>
                 <w:color w:val="FFFFFF" w:themeColor="background1"/>
@@ -10568,7 +11771,6 @@
               </w:rPr>
               <w:t>bid_amount</w:t>
             </w:r>
-            <w:proofErr w:type="spellEnd"/>
           </w:p>
         </w:tc>
         <w:tc>
@@ -10588,7 +11790,6 @@
                 <w:szCs w:val="18"/>
               </w:rPr>
             </w:pPr>
-            <w:proofErr w:type="spellStart"/>
             <w:r>
               <w:rPr>
                 <w:color w:val="FFFFFF" w:themeColor="background1"/>
@@ -10597,7 +11798,33 @@
               </w:rPr>
               <w:t>bid_time</w:t>
             </w:r>
-            <w:proofErr w:type="spellEnd"/>
+          </w:p>
+        </w:tc>
+        <w:tc>
+          <w:tcPr>
+            <w:tcW w:w="1636" w:type="dxa"/>
+            <w:shd w:val="clear" w:color="auto" w:fill="76CDD8"/>
+          </w:tcPr>
+          <w:p>
+            <w:pPr>
+              <w:pStyle w:val="BodyText"/>
+              <w:widowControl w:val="0"/>
+              <w:spacing w:line="360" w:lineRule="auto"/>
+              <w:jc w:val="center"/>
+              <w:rPr>
+                <w:color w:val="FFFFFF" w:themeColor="background1"/>
+                <w:sz w:val="18"/>
+                <w:szCs w:val="18"/>
+              </w:rPr>
+            </w:pPr>
+            <w:r>
+              <w:rPr>
+                <w:color w:val="FFFFFF" w:themeColor="background1"/>
+                <w:sz w:val="18"/>
+                <w:szCs w:val="18"/>
+              </w:rPr>
+              <w:t>bid_status</w:t>
+            </w:r>
           </w:p>
         </w:tc>
       </w:tr>
@@ -10614,10 +11841,7 @@
               <w:pStyle w:val="BodyText"/>
             </w:pPr>
             <w:r>
-              <w:t xml:space="preserve"> </w:t>
-            </w:r>
-            <w:r>
-              <w:t>55</w:t>
+              <w:t xml:space="preserve"> 55</w:t>
             </w:r>
           </w:p>
         </w:tc>
@@ -10670,6 +11894,19 @@
             </w:pPr>
             <w:r>
               <w:t>2010-05-12 15:24:45</w:t>
+            </w:r>
+          </w:p>
+        </w:tc>
+        <w:tc>
+          <w:tcPr>
+            <w:tcW w:w="1636" w:type="dxa"/>
+          </w:tcPr>
+          <w:p>
+            <w:pPr>
+              <w:pStyle w:val="BodyText"/>
+            </w:pPr>
+            <w:r>
+              <w:t>Active</w:t>
             </w:r>
           </w:p>
         </w:tc>
@@ -10743,6 +11980,19 @@
             </w:r>
           </w:p>
         </w:tc>
+        <w:tc>
+          <w:tcPr>
+            <w:tcW w:w="1636" w:type="dxa"/>
+          </w:tcPr>
+          <w:p>
+            <w:pPr>
+              <w:pStyle w:val="BodyText"/>
+            </w:pPr>
+            <w:r>
+              <w:t>Winning</w:t>
+            </w:r>
+          </w:p>
+        </w:tc>
       </w:tr>
     </w:tbl>
     <w:p>
@@ -10763,7 +12013,21 @@
           <w:b/>
           <w:bCs/>
         </w:rPr>
-        <w:t xml:space="preserve">11. </w:t>
+        <w:t>1</w:t>
+      </w:r>
+      <w:r>
+        <w:rPr>
+          <w:b/>
+          <w:bCs/>
+        </w:rPr>
+        <w:t>3</w:t>
+      </w:r>
+      <w:r>
+        <w:rPr>
+          <w:b/>
+          <w:bCs/>
+        </w:rPr>
+        <w:t xml:space="preserve">. </w:t>
       </w:r>
       <w:r>
         <w:rPr>
@@ -10953,11 +12217,9 @@
             <w:pPr>
               <w:pStyle w:val="BodyText"/>
             </w:pPr>
-            <w:proofErr w:type="spellStart"/>
             <w:r>
               <w:t>employee_id</w:t>
             </w:r>
-            <w:proofErr w:type="spellEnd"/>
           </w:p>
         </w:tc>
         <w:tc>
@@ -11136,11 +12398,9 @@
             <w:pPr>
               <w:pStyle w:val="BodyText"/>
             </w:pPr>
-            <w:proofErr w:type="spellStart"/>
             <w:r>
               <w:t>contact_info</w:t>
             </w:r>
-            <w:proofErr w:type="spellEnd"/>
           </w:p>
         </w:tc>
         <w:tc>
@@ -11187,18 +12447,11 @@
         <w:pStyle w:val="BodyText"/>
       </w:pPr>
       <w:r>
+        <w:lastRenderedPageBreak/>
         <w:t>Employees</w:t>
       </w:r>
       <w:r>
-        <w:t xml:space="preserve"> to </w:t>
-      </w:r>
-      <w:proofErr w:type="spellStart"/>
-      <w:r>
-        <w:t>Auction_Employees</w:t>
-      </w:r>
-      <w:proofErr w:type="spellEnd"/>
-      <w:r>
-        <w:t xml:space="preserve">, Many-to-Many </w:t>
+        <w:t xml:space="preserve"> to Auction_Employees, Many-to-Many </w:t>
       </w:r>
       <w:r>
         <w:t xml:space="preserve">relationship between auctions and </w:t>
@@ -11207,16 +12460,11 @@
         <w:t>employees</w:t>
       </w:r>
       <w:r>
-        <w:t xml:space="preserve"> is handled via the </w:t>
-      </w:r>
-      <w:proofErr w:type="spellStart"/>
-      <w:r>
-        <w:t>Auction_</w:t>
+        <w:t xml:space="preserve"> is handled via the Auction_</w:t>
       </w:r>
       <w:r>
         <w:t>Employees</w:t>
       </w:r>
-      <w:proofErr w:type="spellEnd"/>
       <w:r>
         <w:t xml:space="preserve"> table</w:t>
       </w:r>
@@ -11273,7 +12521,6 @@
             <w:pPr>
               <w:jc w:val="center"/>
             </w:pPr>
-            <w:proofErr w:type="spellStart"/>
             <w:r>
               <w:rPr>
                 <w:rFonts w:ascii="Trebuchet MS" w:hAnsi="Trebuchet MS"/>
@@ -11283,7 +12530,6 @@
               </w:rPr>
               <w:t>employee_id</w:t>
             </w:r>
-            <w:proofErr w:type="spellEnd"/>
           </w:p>
         </w:tc>
         <w:tc>
@@ -11357,7 +12603,6 @@
                 <w:szCs w:val="18"/>
               </w:rPr>
             </w:pPr>
-            <w:proofErr w:type="spellStart"/>
             <w:r>
               <w:rPr>
                 <w:color w:val="FFFFFF" w:themeColor="background1"/>
@@ -11366,7 +12611,6 @@
               </w:rPr>
               <w:t>contact_info</w:t>
             </w:r>
-            <w:proofErr w:type="spellEnd"/>
           </w:p>
         </w:tc>
       </w:tr>
@@ -11503,7 +12747,21 @@
           <w:b/>
           <w:bCs/>
         </w:rPr>
-        <w:t xml:space="preserve">12. </w:t>
+        <w:t>1</w:t>
+      </w:r>
+      <w:r>
+        <w:rPr>
+          <w:b/>
+          <w:bCs/>
+        </w:rPr>
+        <w:t>4</w:t>
+      </w:r>
+      <w:r>
+        <w:rPr>
+          <w:b/>
+          <w:bCs/>
+        </w:rPr>
+        <w:t xml:space="preserve">. </w:t>
       </w:r>
       <w:r>
         <w:rPr>
@@ -11676,7 +12934,6 @@
             <w:pPr>
               <w:pStyle w:val="BodyText"/>
             </w:pPr>
-            <w:proofErr w:type="spellStart"/>
             <w:r>
               <w:rPr>
                 <w:b/>
@@ -11684,22 +12941,19 @@
               </w:rPr>
               <w:t>Auction_Employees</w:t>
             </w:r>
-            <w:proofErr w:type="spellEnd"/>
-          </w:p>
-        </w:tc>
-        <w:tc>
-          <w:tcPr>
-            <w:tcW w:w="2302" w:type="dxa"/>
-          </w:tcPr>
-          <w:p>
-            <w:pPr>
-              <w:pStyle w:val="BodyText"/>
-            </w:pPr>
-            <w:proofErr w:type="spellStart"/>
+          </w:p>
+        </w:tc>
+        <w:tc>
+          <w:tcPr>
+            <w:tcW w:w="2302" w:type="dxa"/>
+          </w:tcPr>
+          <w:p>
+            <w:pPr>
+              <w:pStyle w:val="BodyText"/>
+            </w:pPr>
             <w:r>
               <w:t>auction_employee_id</w:t>
             </w:r>
-            <w:proofErr w:type="spellEnd"/>
           </w:p>
         </w:tc>
         <w:tc>
@@ -11752,11 +13006,9 @@
             <w:pPr>
               <w:pStyle w:val="BodyText"/>
             </w:pPr>
-            <w:proofErr w:type="spellStart"/>
             <w:r>
               <w:t>auction_id</w:t>
             </w:r>
-            <w:proofErr w:type="spellEnd"/>
           </w:p>
         </w:tc>
         <w:tc>
@@ -11809,11 +13061,9 @@
             <w:pPr>
               <w:pStyle w:val="BodyText"/>
             </w:pPr>
-            <w:proofErr w:type="spellStart"/>
             <w:r>
               <w:t>employee_id</w:t>
             </w:r>
-            <w:proofErr w:type="spellEnd"/>
           </w:p>
         </w:tc>
         <w:tc>
@@ -11857,13 +13107,8 @@
       <w:pPr>
         <w:pStyle w:val="BodyText"/>
       </w:pPr>
-      <w:proofErr w:type="spellStart"/>
-      <w:r>
-        <w:t>Auction_Employees</w:t>
-      </w:r>
-      <w:proofErr w:type="spellEnd"/>
-      <w:r>
-        <w:t xml:space="preserve"> to </w:t>
+      <w:r>
+        <w:t xml:space="preserve">Auction_Employees to </w:t>
       </w:r>
       <w:r>
         <w:t>Auctions</w:t>
@@ -11899,16 +13144,11 @@
         <w:t>employees</w:t>
       </w:r>
       <w:r>
-        <w:t xml:space="preserve"> is handled via the </w:t>
-      </w:r>
-      <w:proofErr w:type="spellStart"/>
-      <w:r>
-        <w:t>Auction_</w:t>
+        <w:t xml:space="preserve"> is handled via the Auction_</w:t>
       </w:r>
       <w:r>
         <w:t>Employees</w:t>
       </w:r>
-      <w:proofErr w:type="spellEnd"/>
       <w:r>
         <w:t xml:space="preserve"> table</w:t>
       </w:r>
@@ -11964,7 +13204,6 @@
             <w:pPr>
               <w:jc w:val="center"/>
             </w:pPr>
-            <w:proofErr w:type="spellStart"/>
             <w:r>
               <w:rPr>
                 <w:rFonts w:ascii="Trebuchet MS" w:hAnsi="Trebuchet MS"/>
@@ -11974,7 +13213,6 @@
               </w:rPr>
               <w:t>auction_employee_id</w:t>
             </w:r>
-            <w:proofErr w:type="spellEnd"/>
           </w:p>
         </w:tc>
         <w:tc>
@@ -11994,7 +13232,6 @@
                 <w:szCs w:val="18"/>
               </w:rPr>
             </w:pPr>
-            <w:proofErr w:type="spellStart"/>
             <w:r>
               <w:rPr>
                 <w:color w:val="FFFFFF" w:themeColor="background1"/>
@@ -12003,7 +13240,6 @@
               </w:rPr>
               <w:t>auction_id</w:t>
             </w:r>
-            <w:proofErr w:type="spellEnd"/>
           </w:p>
         </w:tc>
         <w:tc>
@@ -12023,7 +13259,6 @@
                 <w:szCs w:val="18"/>
               </w:rPr>
             </w:pPr>
-            <w:proofErr w:type="spellStart"/>
             <w:r>
               <w:rPr>
                 <w:color w:val="FFFFFF" w:themeColor="background1"/>
@@ -12032,7 +13267,6 @@
               </w:rPr>
               <w:t>employee_id</w:t>
             </w:r>
-            <w:proofErr w:type="spellEnd"/>
           </w:p>
         </w:tc>
       </w:tr>
@@ -12149,7 +13383,21 @@
           <w:b/>
           <w:bCs/>
         </w:rPr>
-        <w:t>13.</w:t>
+        <w:t>1</w:t>
+      </w:r>
+      <w:r>
+        <w:rPr>
+          <w:b/>
+          <w:bCs/>
+        </w:rPr>
+        <w:t>5</w:t>
+      </w:r>
+      <w:r>
+        <w:rPr>
+          <w:b/>
+          <w:bCs/>
+        </w:rPr>
+        <w:t>.</w:t>
       </w:r>
       <w:r>
         <w:rPr>
@@ -12339,11 +13587,9 @@
             <w:pPr>
               <w:pStyle w:val="BodyText"/>
             </w:pPr>
-            <w:proofErr w:type="spellStart"/>
             <w:r>
               <w:t>payment_id</w:t>
             </w:r>
-            <w:proofErr w:type="spellEnd"/>
           </w:p>
         </w:tc>
         <w:tc>
@@ -12396,11 +13642,9 @@
             <w:pPr>
               <w:pStyle w:val="BodyText"/>
             </w:pPr>
-            <w:proofErr w:type="spellStart"/>
             <w:r>
               <w:t>transaction_id</w:t>
             </w:r>
-            <w:proofErr w:type="spellEnd"/>
           </w:p>
         </w:tc>
         <w:tc>
@@ -12426,6 +13670,9 @@
             </w:pPr>
             <w:r>
               <w:t>INT</w:t>
+            </w:r>
+            <w:r>
+              <w:t>, UNIQUE</w:t>
             </w:r>
           </w:p>
         </w:tc>
@@ -12453,11 +13700,9 @@
             <w:pPr>
               <w:pStyle w:val="BodyText"/>
             </w:pPr>
-            <w:proofErr w:type="spellStart"/>
             <w:r>
               <w:t>payment_method</w:t>
             </w:r>
-            <w:proofErr w:type="spellEnd"/>
           </w:p>
         </w:tc>
         <w:tc>
@@ -12520,11 +13765,9 @@
             <w:pPr>
               <w:pStyle w:val="BodyText"/>
             </w:pPr>
-            <w:proofErr w:type="spellStart"/>
             <w:r>
               <w:t>payment_date</w:t>
             </w:r>
-            <w:proofErr w:type="spellEnd"/>
           </w:p>
         </w:tc>
         <w:tc>
@@ -12593,6 +13836,9 @@
       </w:r>
       <w:r>
         <w:t>ach transaction has a corresponding payment</w:t>
+      </w:r>
+      <w:r>
+        <w:t xml:space="preserve"> (One-to-One relationship)</w:t>
       </w:r>
     </w:p>
     <w:p>
@@ -12647,7 +13893,6 @@
             <w:pPr>
               <w:jc w:val="center"/>
             </w:pPr>
-            <w:proofErr w:type="spellStart"/>
             <w:r>
               <w:rPr>
                 <w:rFonts w:ascii="Trebuchet MS" w:hAnsi="Trebuchet MS"/>
@@ -12657,7 +13902,6 @@
               </w:rPr>
               <w:t>payment_id</w:t>
             </w:r>
-            <w:proofErr w:type="spellEnd"/>
           </w:p>
         </w:tc>
         <w:tc>
@@ -12677,7 +13921,6 @@
                 <w:szCs w:val="18"/>
               </w:rPr>
             </w:pPr>
-            <w:proofErr w:type="spellStart"/>
             <w:r>
               <w:rPr>
                 <w:color w:val="FFFFFF" w:themeColor="background1"/>
@@ -12686,7 +13929,6 @@
               </w:rPr>
               <w:t>transaction_id</w:t>
             </w:r>
-            <w:proofErr w:type="spellEnd"/>
           </w:p>
         </w:tc>
         <w:tc>
@@ -12706,7 +13948,6 @@
                 <w:szCs w:val="18"/>
               </w:rPr>
             </w:pPr>
-            <w:proofErr w:type="spellStart"/>
             <w:r>
               <w:rPr>
                 <w:color w:val="FFFFFF" w:themeColor="background1"/>
@@ -12715,7 +13956,6 @@
               </w:rPr>
               <w:t>payment_method</w:t>
             </w:r>
-            <w:proofErr w:type="spellEnd"/>
           </w:p>
         </w:tc>
         <w:tc>
@@ -12735,7 +13975,6 @@
                 <w:szCs w:val="18"/>
               </w:rPr>
             </w:pPr>
-            <w:proofErr w:type="spellStart"/>
             <w:r>
               <w:rPr>
                 <w:color w:val="FFFFFF" w:themeColor="background1"/>
@@ -12744,7 +13983,6 @@
               </w:rPr>
               <w:t>payment_date</w:t>
             </w:r>
-            <w:proofErr w:type="spellEnd"/>
           </w:p>
         </w:tc>
       </w:tr>
@@ -12824,7 +14062,6 @@
               <w:rPr>
                 <w:lang w:val="ru-RU"/>
               </w:rPr>
-              <w:lastRenderedPageBreak/>
               <w:t>2</w:t>
             </w:r>
           </w:p>
@@ -12888,7 +14125,21 @@
           <w:b/>
           <w:bCs/>
         </w:rPr>
-        <w:t xml:space="preserve">14. </w:t>
+        <w:t>1</w:t>
+      </w:r>
+      <w:r>
+        <w:rPr>
+          <w:b/>
+          <w:bCs/>
+        </w:rPr>
+        <w:t>6</w:t>
+      </w:r>
+      <w:r>
+        <w:rPr>
+          <w:b/>
+          <w:bCs/>
+        </w:rPr>
+        <w:t xml:space="preserve">. </w:t>
       </w:r>
       <w:r>
         <w:rPr>
@@ -13061,7 +14312,6 @@
             <w:pPr>
               <w:pStyle w:val="BodyText"/>
             </w:pPr>
-            <w:proofErr w:type="spellStart"/>
             <w:r>
               <w:rPr>
                 <w:b/>
@@ -13069,22 +14319,19 @@
               </w:rPr>
               <w:t>Auction_Logs</w:t>
             </w:r>
-            <w:proofErr w:type="spellEnd"/>
-          </w:p>
-        </w:tc>
-        <w:tc>
-          <w:tcPr>
-            <w:tcW w:w="2302" w:type="dxa"/>
-          </w:tcPr>
-          <w:p>
-            <w:pPr>
-              <w:pStyle w:val="BodyText"/>
-            </w:pPr>
-            <w:proofErr w:type="spellStart"/>
+          </w:p>
+        </w:tc>
+        <w:tc>
+          <w:tcPr>
+            <w:tcW w:w="2302" w:type="dxa"/>
+          </w:tcPr>
+          <w:p>
+            <w:pPr>
+              <w:pStyle w:val="BodyText"/>
+            </w:pPr>
             <w:r>
               <w:t>log_id</w:t>
             </w:r>
-            <w:proofErr w:type="spellEnd"/>
           </w:p>
         </w:tc>
         <w:tc>
@@ -13137,11 +14384,9 @@
             <w:pPr>
               <w:pStyle w:val="BodyText"/>
             </w:pPr>
-            <w:proofErr w:type="spellStart"/>
             <w:r>
               <w:t>auction_id</w:t>
             </w:r>
-            <w:proofErr w:type="spellEnd"/>
           </w:p>
         </w:tc>
         <w:tc>
@@ -13194,11 +14439,9 @@
             <w:pPr>
               <w:pStyle w:val="BodyText"/>
             </w:pPr>
-            <w:proofErr w:type="spellStart"/>
             <w:r>
               <w:t>change_description</w:t>
             </w:r>
-            <w:proofErr w:type="spellEnd"/>
           </w:p>
         </w:tc>
         <w:tc>
@@ -13261,11 +14504,9 @@
             <w:pPr>
               <w:pStyle w:val="BodyText"/>
             </w:pPr>
-            <w:proofErr w:type="spellStart"/>
             <w:r>
               <w:t>changed_by_employee_id</w:t>
             </w:r>
-            <w:proofErr w:type="spellEnd"/>
           </w:p>
         </w:tc>
         <w:tc>
@@ -13318,11 +14559,9 @@
             <w:pPr>
               <w:pStyle w:val="BodyText"/>
             </w:pPr>
-            <w:proofErr w:type="spellStart"/>
             <w:r>
               <w:t>change_time</w:t>
             </w:r>
-            <w:proofErr w:type="spellEnd"/>
           </w:p>
         </w:tc>
         <w:tc>
@@ -13362,13 +14601,8 @@
       <w:pPr>
         <w:pStyle w:val="BodyText"/>
       </w:pPr>
-      <w:proofErr w:type="spellStart"/>
-      <w:r>
-        <w:t>Auction_Logs</w:t>
-      </w:r>
-      <w:proofErr w:type="spellEnd"/>
-      <w:r>
-        <w:t xml:space="preserve"> </w:t>
+      <w:r>
+        <w:t xml:space="preserve">Auction_Logs </w:t>
       </w:r>
       <w:r>
         <w:rPr>
@@ -13439,7 +14673,6 @@
             <w:pPr>
               <w:jc w:val="center"/>
             </w:pPr>
-            <w:proofErr w:type="spellStart"/>
             <w:r>
               <w:rPr>
                 <w:rFonts w:ascii="Trebuchet MS" w:hAnsi="Trebuchet MS"/>
@@ -13449,7 +14682,6 @@
               </w:rPr>
               <w:t>log_id</w:t>
             </w:r>
-            <w:proofErr w:type="spellEnd"/>
           </w:p>
         </w:tc>
         <w:tc>
@@ -13469,7 +14701,6 @@
                 <w:szCs w:val="18"/>
               </w:rPr>
             </w:pPr>
-            <w:proofErr w:type="spellStart"/>
             <w:r>
               <w:rPr>
                 <w:color w:val="FFFFFF" w:themeColor="background1"/>
@@ -13478,7 +14709,6 @@
               </w:rPr>
               <w:t>auction_id</w:t>
             </w:r>
-            <w:proofErr w:type="spellEnd"/>
           </w:p>
         </w:tc>
         <w:tc>
@@ -13498,7 +14728,6 @@
                 <w:szCs w:val="18"/>
               </w:rPr>
             </w:pPr>
-            <w:proofErr w:type="spellStart"/>
             <w:r>
               <w:rPr>
                 <w:color w:val="FFFFFF" w:themeColor="background1"/>
@@ -13507,7 +14736,6 @@
               </w:rPr>
               <w:t>change_description</w:t>
             </w:r>
-            <w:proofErr w:type="spellEnd"/>
           </w:p>
         </w:tc>
         <w:tc>
@@ -13527,7 +14755,6 @@
                 <w:szCs w:val="18"/>
               </w:rPr>
             </w:pPr>
-            <w:proofErr w:type="spellStart"/>
             <w:r>
               <w:rPr>
                 <w:color w:val="FFFFFF" w:themeColor="background1"/>
@@ -13536,7 +14763,6 @@
               </w:rPr>
               <w:t>changed_by_employee_id</w:t>
             </w:r>
-            <w:proofErr w:type="spellEnd"/>
           </w:p>
         </w:tc>
         <w:tc>
@@ -13556,7 +14782,6 @@
                 <w:szCs w:val="18"/>
               </w:rPr>
             </w:pPr>
-            <w:proofErr w:type="spellStart"/>
             <w:r>
               <w:rPr>
                 <w:color w:val="FFFFFF" w:themeColor="background1"/>
@@ -13565,7 +14790,6 @@
               </w:rPr>
               <w:t>change_time</w:t>
             </w:r>
-            <w:proofErr w:type="spellEnd"/>
           </w:p>
         </w:tc>
       </w:tr>
@@ -13723,7 +14947,21 @@
           <w:b/>
           <w:bCs/>
         </w:rPr>
-        <w:t xml:space="preserve">15. </w:t>
+        <w:t>1</w:t>
+      </w:r>
+      <w:r>
+        <w:rPr>
+          <w:b/>
+          <w:bCs/>
+        </w:rPr>
+        <w:t>7</w:t>
+      </w:r>
+      <w:r>
+        <w:rPr>
+          <w:b/>
+          <w:bCs/>
+        </w:rPr>
+        <w:t xml:space="preserve">. </w:t>
       </w:r>
       <w:r>
         <w:rPr>
@@ -13913,11 +15151,9 @@
             <w:pPr>
               <w:pStyle w:val="BodyText"/>
             </w:pPr>
-            <w:proofErr w:type="spellStart"/>
             <w:r>
               <w:t>review_id</w:t>
             </w:r>
-            <w:proofErr w:type="spellEnd"/>
           </w:p>
         </w:tc>
         <w:tc>
@@ -13970,11 +15206,9 @@
             <w:pPr>
               <w:pStyle w:val="BodyText"/>
             </w:pPr>
-            <w:proofErr w:type="spellStart"/>
             <w:r>
               <w:t>transaction_id</w:t>
             </w:r>
-            <w:proofErr w:type="spellEnd"/>
           </w:p>
         </w:tc>
         <w:tc>
@@ -14033,11 +15267,9 @@
             <w:pPr>
               <w:pStyle w:val="BodyText"/>
             </w:pPr>
-            <w:proofErr w:type="spellStart"/>
             <w:r>
               <w:t>reviewer_id</w:t>
             </w:r>
-            <w:proofErr w:type="spellEnd"/>
           </w:p>
         </w:tc>
         <w:tc>
@@ -14100,11 +15332,9 @@
             <w:pPr>
               <w:pStyle w:val="BodyText"/>
             </w:pPr>
-            <w:proofErr w:type="spellStart"/>
             <w:r>
               <w:t>reviewer_type</w:t>
             </w:r>
-            <w:proofErr w:type="spellEnd"/>
           </w:p>
         </w:tc>
         <w:tc>
@@ -14212,11 +15442,9 @@
             <w:pPr>
               <w:pStyle w:val="BodyText"/>
             </w:pPr>
-            <w:proofErr w:type="spellStart"/>
             <w:r>
               <w:t>review_text</w:t>
             </w:r>
-            <w:proofErr w:type="spellEnd"/>
           </w:p>
         </w:tc>
         <w:tc>
@@ -14269,11 +15497,9 @@
             <w:pPr>
               <w:pStyle w:val="BodyText"/>
             </w:pPr>
-            <w:proofErr w:type="spellStart"/>
             <w:r>
               <w:t>review_date</w:t>
             </w:r>
-            <w:proofErr w:type="spellEnd"/>
           </w:p>
         </w:tc>
         <w:tc>
@@ -14387,7 +15613,6 @@
             <w:pPr>
               <w:jc w:val="center"/>
             </w:pPr>
-            <w:proofErr w:type="spellStart"/>
             <w:r>
               <w:rPr>
                 <w:rFonts w:ascii="Trebuchet MS" w:hAnsi="Trebuchet MS"/>
@@ -14397,7 +15622,6 @@
               </w:rPr>
               <w:t>review_id</w:t>
             </w:r>
-            <w:proofErr w:type="spellEnd"/>
           </w:p>
         </w:tc>
         <w:tc>
@@ -14417,7 +15641,6 @@
                 <w:szCs w:val="18"/>
               </w:rPr>
             </w:pPr>
-            <w:proofErr w:type="spellStart"/>
             <w:r>
               <w:rPr>
                 <w:color w:val="FFFFFF" w:themeColor="background1"/>
@@ -14426,7 +15649,6 @@
               </w:rPr>
               <w:t>transaction_id</w:t>
             </w:r>
-            <w:proofErr w:type="spellEnd"/>
           </w:p>
         </w:tc>
         <w:tc>
@@ -14446,7 +15668,6 @@
                 <w:szCs w:val="18"/>
               </w:rPr>
             </w:pPr>
-            <w:proofErr w:type="spellStart"/>
             <w:r>
               <w:rPr>
                 <w:color w:val="FFFFFF" w:themeColor="background1"/>
@@ -14455,7 +15676,6 @@
               </w:rPr>
               <w:t>reviewer_id</w:t>
             </w:r>
-            <w:proofErr w:type="spellEnd"/>
           </w:p>
         </w:tc>
         <w:tc>
@@ -14475,7 +15695,6 @@
                 <w:szCs w:val="18"/>
               </w:rPr>
             </w:pPr>
-            <w:proofErr w:type="spellStart"/>
             <w:r>
               <w:rPr>
                 <w:color w:val="FFFFFF" w:themeColor="background1"/>
@@ -14484,7 +15703,6 @@
               </w:rPr>
               <w:t>reviewer_type</w:t>
             </w:r>
-            <w:proofErr w:type="spellEnd"/>
           </w:p>
         </w:tc>
         <w:tc>
@@ -14531,7 +15749,6 @@
                 <w:szCs w:val="18"/>
               </w:rPr>
             </w:pPr>
-            <w:proofErr w:type="spellStart"/>
             <w:r>
               <w:rPr>
                 <w:color w:val="FFFFFF" w:themeColor="background1"/>
@@ -14540,7 +15757,6 @@
               </w:rPr>
               <w:t>review_text</w:t>
             </w:r>
-            <w:proofErr w:type="spellEnd"/>
           </w:p>
         </w:tc>
         <w:tc>
@@ -14560,7 +15776,6 @@
                 <w:szCs w:val="18"/>
               </w:rPr>
             </w:pPr>
-            <w:proofErr w:type="spellStart"/>
             <w:r>
               <w:rPr>
                 <w:color w:val="FFFFFF" w:themeColor="background1"/>
@@ -14569,7 +15784,6 @@
               </w:rPr>
               <w:t>review_date</w:t>
             </w:r>
-            <w:proofErr w:type="spellEnd"/>
           </w:p>
         </w:tc>
       </w:tr>
@@ -18288,6 +19502,7 @@
   <w:style w:type="character" w:default="1" w:styleId="DefaultParagraphFont">
     <w:name w:val="Default Paragraph Font"/>
     <w:uiPriority w:val="1"/>
+    <w:semiHidden/>
     <w:unhideWhenUsed/>
   </w:style>
   <w:style w:type="table" w:default="1" w:styleId="TableNormal">
@@ -19312,23 +20527,6 @@
 </file>
 
 <file path=customXml/item1.xml><?xml version="1.0" encoding="utf-8"?>
-<p:properties xmlns:p="http://schemas.microsoft.com/office/2006/metadata/properties" xmlns:xsi="http://www.w3.org/2001/XMLSchema-instance" xmlns:pc="http://schemas.microsoft.com/office/infopath/2007/PartnerControls">
-  <documentManagement>
-    <SharedWithUsers xmlns="a156e92d-423a-4625-9818-f5e87239af8a">
-      <UserInfo>
-        <DisplayName/>
-        <AccountId xsi:nil="true"/>
-        <AccountType/>
-      </UserInfo>
-    </SharedWithUsers>
-    <lcf76f155ced4ddcb4097134ff3c332f xmlns="a60d0634-94da-4e6e-b36f-66eaaf0b6f4e">
-      <Terms xmlns="http://schemas.microsoft.com/office/infopath/2007/PartnerControls"/>
-    </lcf76f155ced4ddcb4097134ff3c332f>
-  </documentManagement>
-</p:properties>
-</file>
-
-<file path=customXml/item2.xml><?xml version="1.0" encoding="utf-8"?>
 <ct:contentTypeSchema xmlns:ct="http://schemas.microsoft.com/office/2006/metadata/contentType" xmlns:ma="http://schemas.microsoft.com/office/2006/metadata/properties/metaAttributes" ct:_="" ma:_="" ma:contentTypeName="Document" ma:contentTypeID="0x010100F71F8A81E89B1E4A872028645FD1B6AE" ma:contentTypeVersion="11" ma:contentTypeDescription="Create a new document." ma:contentTypeScope="" ma:versionID="00e7a2aec32c88b8ca7efc9843325748">
   <xsd:schema xmlns:xsd="http://www.w3.org/2001/XMLSchema" xmlns:xs="http://www.w3.org/2001/XMLSchema" xmlns:p="http://schemas.microsoft.com/office/2006/metadata/properties" xmlns:ns2="a60d0634-94da-4e6e-b36f-66eaaf0b6f4e" xmlns:ns3="a156e92d-423a-4625-9818-f5e87239af8a" targetNamespace="http://schemas.microsoft.com/office/2006/metadata/properties" ma:root="true" ma:fieldsID="f6caa66f0c7935a35dae6e174e32ee4b" ns2:_="" ns3:_="">
     <xsd:import namespace="a60d0634-94da-4e6e-b36f-66eaaf0b6f4e"/>
@@ -19533,7 +20731,7 @@
 </ct:contentTypeSchema>
 </file>
 
-<file path=customXml/item3.xml><?xml version="1.0" encoding="utf-8"?>
+<file path=customXml/item2.xml><?xml version="1.0" encoding="utf-8"?>
 <?mso-contentType ?>
 <FormTemplates xmlns="http://schemas.microsoft.com/sharepoint/v3/contenttype/forms">
   <Display>DocumentLibraryForm</Display>
@@ -19542,18 +20740,24 @@
 </FormTemplates>
 </file>
 
-<file path=customXml/itemProps1.xml><?xml version="1.0" encoding="utf-8"?>
-<ds:datastoreItem xmlns:ds="http://schemas.openxmlformats.org/officeDocument/2006/customXml" ds:itemID="{E4B4D352-B35B-4B3A-95D2-902933709BD2}">
-  <ds:schemaRefs>
-    <ds:schemaRef ds:uri="http://schemas.microsoft.com/office/2006/metadata/properties"/>
-    <ds:schemaRef ds:uri="http://schemas.microsoft.com/office/infopath/2007/PartnerControls"/>
-    <ds:schemaRef ds:uri="a156e92d-423a-4625-9818-f5e87239af8a"/>
-    <ds:schemaRef ds:uri="a60d0634-94da-4e6e-b36f-66eaaf0b6f4e"/>
-  </ds:schemaRefs>
-</ds:datastoreItem>
+<file path=customXml/item3.xml><?xml version="1.0" encoding="utf-8"?>
+<p:properties xmlns:p="http://schemas.microsoft.com/office/2006/metadata/properties" xmlns:xsi="http://www.w3.org/2001/XMLSchema-instance" xmlns:pc="http://schemas.microsoft.com/office/infopath/2007/PartnerControls">
+  <documentManagement>
+    <SharedWithUsers xmlns="a156e92d-423a-4625-9818-f5e87239af8a">
+      <UserInfo>
+        <DisplayName/>
+        <AccountId xsi:nil="true"/>
+        <AccountType/>
+      </UserInfo>
+    </SharedWithUsers>
+    <lcf76f155ced4ddcb4097134ff3c332f xmlns="a60d0634-94da-4e6e-b36f-66eaaf0b6f4e">
+      <Terms xmlns="http://schemas.microsoft.com/office/infopath/2007/PartnerControls"/>
+    </lcf76f155ced4ddcb4097134ff3c332f>
+  </documentManagement>
+</p:properties>
 </file>
 
-<file path=customXml/itemProps2.xml><?xml version="1.0" encoding="utf-8"?>
+<file path=customXml/itemProps1.xml><?xml version="1.0" encoding="utf-8"?>
 <ds:datastoreItem xmlns:ds="http://schemas.openxmlformats.org/officeDocument/2006/customXml" ds:itemID="{5C451799-F9B0-43E0-ABE9-80ABBAA59FE8}">
   <ds:schemaRefs>
     <ds:schemaRef ds:uri="http://schemas.microsoft.com/office/2006/metadata/contentType"/>
@@ -19572,10 +20776,21 @@
 </ds:datastoreItem>
 </file>
 
-<file path=customXml/itemProps3.xml><?xml version="1.0" encoding="utf-8"?>
+<file path=customXml/itemProps2.xml><?xml version="1.0" encoding="utf-8"?>
 <ds:datastoreItem xmlns:ds="http://schemas.openxmlformats.org/officeDocument/2006/customXml" ds:itemID="{CEAD825D-2413-46BA-BB1F-DCE637B19B0C}">
   <ds:schemaRefs>
     <ds:schemaRef ds:uri="http://schemas.microsoft.com/sharepoint/v3/contenttype/forms"/>
   </ds:schemaRefs>
 </ds:datastoreItem>
+</file>
+
+<file path=customXml/itemProps3.xml><?xml version="1.0" encoding="utf-8"?>
+<ds:datastoreItem xmlns:ds="http://schemas.openxmlformats.org/officeDocument/2006/customXml" ds:itemID="{E4B4D352-B35B-4B3A-95D2-902933709BD2}">
+  <ds:schemaRefs>
+    <ds:schemaRef ds:uri="http://schemas.microsoft.com/office/2006/metadata/properties"/>
+    <ds:schemaRef ds:uri="http://schemas.microsoft.com/office/infopath/2007/PartnerControls"/>
+    <ds:schemaRef ds:uri="a156e92d-423a-4625-9818-f5e87239af8a"/>
+    <ds:schemaRef ds:uri="a60d0634-94da-4e6e-b36f-66eaaf0b6f4e"/>
+  </ds:schemaRefs>
+</ds:datastoreItem>
 </file>
</xml_diff>